<commit_message>
Báo cáo ngày 4/1
</commit_message>
<xml_diff>
--- a/Thuc tap co so.docx
+++ b/Thuc tap co so.docx
@@ -1226,7 +1226,7 @@
           <w:szCs w:val="28"/>
         </w:rPr>
       </w:pPr>
-      <w:bookmarkStart w:id="1" w:name="_Toc92029019"/>
+      <w:bookmarkStart w:id="1" w:name="_Toc92219550"/>
       <w:r>
         <w:rPr>
           <w:sz w:val="28"/>
@@ -1422,7 +1422,7 @@
           <w:lang w:val="sv-SE"/>
         </w:rPr>
       </w:pPr>
-      <w:bookmarkStart w:id="2" w:name="_Toc92029020"/>
+      <w:bookmarkStart w:id="2" w:name="_Toc92219551"/>
       <w:r>
         <w:rPr>
           <w:sz w:val="28"/>
@@ -1583,7 +1583,7 @@
         <w:br w:type="page"/>
       </w:r>
     </w:p>
-    <w:bookmarkStart w:id="3" w:name="_Toc92029021" w:displacedByCustomXml="next"/>
+    <w:bookmarkStart w:id="3" w:name="_Toc92219552" w:displacedByCustomXml="next"/>
     <w:sdt>
       <w:sdtPr>
         <w:rPr>
@@ -1663,7 +1663,7 @@
             </w:rPr>
             <w:fldChar w:fldCharType="separate"/>
           </w:r>
-          <w:hyperlink w:anchor="_Toc92029019" w:history="1">
+          <w:hyperlink w:anchor="_Toc92219550" w:history="1">
             <w:r>
               <w:rPr>
                 <w:rStyle w:val="Siuktni"/>
@@ -1687,7 +1687,7 @@
               <w:rPr>
                 <w:webHidden/>
               </w:rPr>
-              <w:instrText xml:space="preserve"> PAGEREF _Toc92029019 \h </w:instrText>
+              <w:instrText xml:space="preserve"> PAGEREF _Toc92219550 \h </w:instrText>
             </w:r>
             <w:r>
               <w:rPr>
@@ -1726,7 +1726,7 @@
               <w:lang w:val="en-GB" w:eastAsia="en-GB"/>
             </w:rPr>
           </w:pPr>
-          <w:hyperlink w:anchor="_Toc92029020" w:history="1">
+          <w:hyperlink w:anchor="_Toc92219551" w:history="1">
             <w:r>
               <w:rPr>
                 <w:rStyle w:val="Siuktni"/>
@@ -1750,7 +1750,7 @@
               <w:rPr>
                 <w:webHidden/>
               </w:rPr>
-              <w:instrText xml:space="preserve"> PAGEREF _Toc92029020 \h </w:instrText>
+              <w:instrText xml:space="preserve"> PAGEREF _Toc92219551 \h </w:instrText>
             </w:r>
             <w:r>
               <w:rPr>
@@ -1789,7 +1789,7 @@
               <w:lang w:val="en-GB" w:eastAsia="en-GB"/>
             </w:rPr>
           </w:pPr>
-          <w:hyperlink w:anchor="_Toc92029021" w:history="1">
+          <w:hyperlink w:anchor="_Toc92219552" w:history="1">
             <w:r>
               <w:rPr>
                 <w:rStyle w:val="Siuktni"/>
@@ -1812,7 +1812,7 @@
               <w:rPr>
                 <w:webHidden/>
               </w:rPr>
-              <w:instrText xml:space="preserve"> PAGEREF _Toc92029021 \h </w:instrText>
+              <w:instrText xml:space="preserve"> PAGEREF _Toc92219552 \h </w:instrText>
             </w:r>
             <w:r>
               <w:rPr>
@@ -1851,7 +1851,7 @@
               <w:lang w:val="en-GB" w:eastAsia="en-GB"/>
             </w:rPr>
           </w:pPr>
-          <w:hyperlink w:anchor="_Toc92029022" w:history="1">
+          <w:hyperlink w:anchor="_Toc92219553" w:history="1">
             <w:r>
               <w:rPr>
                 <w:rStyle w:val="Siuktni"/>
@@ -1875,7 +1875,7 @@
               <w:rPr>
                 <w:webHidden/>
               </w:rPr>
-              <w:instrText xml:space="preserve"> PAGEREF _Toc92029022 \h </w:instrText>
+              <w:instrText xml:space="preserve"> PAGEREF _Toc92219553 \h </w:instrText>
             </w:r>
             <w:r>
               <w:rPr>
@@ -1914,7 +1914,7 @@
               <w:lang w:val="en-GB" w:eastAsia="en-GB"/>
             </w:rPr>
           </w:pPr>
-          <w:hyperlink w:anchor="_Toc92029023" w:history="1">
+          <w:hyperlink w:anchor="_Toc92219554" w:history="1">
             <w:r>
               <w:rPr>
                 <w:rStyle w:val="Siuktni"/>
@@ -1938,7 +1938,7 @@
               <w:rPr>
                 <w:webHidden/>
               </w:rPr>
-              <w:instrText xml:space="preserve"> PAGEREF _Toc92029023 \h </w:instrText>
+              <w:instrText xml:space="preserve"> PAGEREF _Toc92219554 \h </w:instrText>
             </w:r>
             <w:r>
               <w:rPr>
@@ -1977,7 +1977,7 @@
               <w:lang w:val="en-GB" w:eastAsia="en-GB"/>
             </w:rPr>
           </w:pPr>
-          <w:hyperlink w:anchor="_Toc92029024" w:history="1">
+          <w:hyperlink w:anchor="_Toc92219555" w:history="1">
             <w:r>
               <w:rPr>
                 <w:rStyle w:val="Siuktni"/>
@@ -2000,7 +2000,7 @@
               <w:rPr>
                 <w:webHidden/>
               </w:rPr>
-              <w:instrText xml:space="preserve"> PAGEREF _Toc92029024 \h </w:instrText>
+              <w:instrText xml:space="preserve"> PAGEREF _Toc92219555 \h </w:instrText>
             </w:r>
             <w:r>
               <w:rPr>
@@ -2017,7 +2017,7 @@
               <w:rPr>
                 <w:webHidden/>
               </w:rPr>
-              <w:t>v</w:t>
+              <w:t>vi</w:t>
             </w:r>
             <w:r>
               <w:rPr>
@@ -2039,7 +2039,7 @@
               <w:lang w:val="en-GB" w:eastAsia="en-GB"/>
             </w:rPr>
           </w:pPr>
-          <w:hyperlink w:anchor="_Toc92029025" w:history="1">
+          <w:hyperlink w:anchor="_Toc92219556" w:history="1">
             <w:r>
               <w:rPr>
                 <w:rStyle w:val="Siuktni"/>
@@ -2062,7 +2062,7 @@
               <w:rPr>
                 <w:webHidden/>
               </w:rPr>
-              <w:instrText xml:space="preserve"> PAGEREF _Toc92029025 \h </w:instrText>
+              <w:instrText xml:space="preserve"> PAGEREF _Toc92219556 \h </w:instrText>
             </w:r>
             <w:r>
               <w:rPr>
@@ -2101,7 +2101,7 @@
               <w:lang w:val="en-GB" w:eastAsia="en-GB"/>
             </w:rPr>
           </w:pPr>
-          <w:hyperlink w:anchor="_Toc92029026" w:history="1">
+          <w:hyperlink w:anchor="_Toc92219557" w:history="1">
             <w:r>
               <w:rPr>
                 <w:rStyle w:val="Siuktni"/>
@@ -2124,7 +2124,7 @@
               <w:rPr>
                 <w:webHidden/>
               </w:rPr>
-              <w:instrText xml:space="preserve"> PAGEREF _Toc92029026 \h </w:instrText>
+              <w:instrText xml:space="preserve"> PAGEREF _Toc92219557 \h </w:instrText>
             </w:r>
             <w:r>
               <w:rPr>
@@ -2164,7 +2164,7 @@
               <w:lang w:val="en-GB" w:eastAsia="en-GB"/>
             </w:rPr>
           </w:pPr>
-          <w:hyperlink w:anchor="_Toc92029027" w:history="1">
+          <w:hyperlink w:anchor="_Toc92219558" w:history="1">
             <w:r>
               <w:rPr>
                 <w:rStyle w:val="Siuktni"/>
@@ -2187,7 +2187,7 @@
               <w:rPr>
                 <w:webHidden/>
               </w:rPr>
-              <w:instrText xml:space="preserve"> PAGEREF _Toc92029027 \h </w:instrText>
+              <w:instrText xml:space="preserve"> PAGEREF _Toc92219558 \h </w:instrText>
             </w:r>
             <w:r>
               <w:rPr>
@@ -2226,7 +2226,7 @@
               <w:lang w:val="en-GB" w:eastAsia="en-GB"/>
             </w:rPr>
           </w:pPr>
-          <w:hyperlink w:anchor="_Toc92029028" w:history="1">
+          <w:hyperlink w:anchor="_Toc92219559" w:history="1">
             <w:r>
               <w:rPr>
                 <w:rStyle w:val="Siuktni"/>
@@ -2249,7 +2249,7 @@
               <w:rPr>
                 <w:webHidden/>
               </w:rPr>
-              <w:instrText xml:space="preserve"> PAGEREF _Toc92029028 \h </w:instrText>
+              <w:instrText xml:space="preserve"> PAGEREF _Toc92219559 \h </w:instrText>
             </w:r>
             <w:r>
               <w:rPr>
@@ -2270,6 +2270,222 @@
             </w:r>
             <w:r>
               <w:rPr>
+                <w:webHidden/>
+              </w:rPr>
+              <w:fldChar w:fldCharType="end"/>
+            </w:r>
+          </w:hyperlink>
+        </w:p>
+        <w:p>
+          <w:pPr>
+            <w:pStyle w:val="Mucluc4"/>
+            <w:tabs>
+              <w:tab w:val="right" w:leader="dot" w:pos="9064"/>
+            </w:tabs>
+            <w:rPr>
+              <w:rFonts w:asciiTheme="minorHAnsi" w:eastAsiaTheme="minorEastAsia" w:hAnsiTheme="minorHAnsi" w:cstheme="minorBidi"/>
+              <w:noProof/>
+              <w:sz w:val="22"/>
+              <w:szCs w:val="22"/>
+              <w:lang w:val="en-GB" w:eastAsia="en-GB"/>
+            </w:rPr>
+          </w:pPr>
+          <w:hyperlink w:anchor="_Toc92219560" w:history="1">
+            <w:r>
+              <w:rPr>
+                <w:rStyle w:val="Siuktni"/>
+                <w:noProof/>
+              </w:rPr>
+              <w:t>1.1.1.1 Lịch sử ra đời của tường lửa</w:t>
+            </w:r>
+            <w:r>
+              <w:rPr>
+                <w:noProof/>
+                <w:webHidden/>
+              </w:rPr>
+              <w:tab/>
+            </w:r>
+            <w:r>
+              <w:rPr>
+                <w:noProof/>
+                <w:webHidden/>
+              </w:rPr>
+              <w:fldChar w:fldCharType="begin"/>
+            </w:r>
+            <w:r>
+              <w:rPr>
+                <w:noProof/>
+                <w:webHidden/>
+              </w:rPr>
+              <w:instrText xml:space="preserve"> PAGEREF _Toc92219560 \h </w:instrText>
+            </w:r>
+            <w:r>
+              <w:rPr>
+                <w:noProof/>
+                <w:webHidden/>
+              </w:rPr>
+            </w:r>
+            <w:r>
+              <w:rPr>
+                <w:noProof/>
+                <w:webHidden/>
+              </w:rPr>
+              <w:fldChar w:fldCharType="separate"/>
+            </w:r>
+            <w:r>
+              <w:rPr>
+                <w:noProof/>
+                <w:webHidden/>
+              </w:rPr>
+              <w:t>3</w:t>
+            </w:r>
+            <w:r>
+              <w:rPr>
+                <w:noProof/>
+                <w:webHidden/>
+              </w:rPr>
+              <w:fldChar w:fldCharType="end"/>
+            </w:r>
+          </w:hyperlink>
+        </w:p>
+        <w:p>
+          <w:pPr>
+            <w:pStyle w:val="Mucluc4"/>
+            <w:tabs>
+              <w:tab w:val="right" w:leader="dot" w:pos="9064"/>
+            </w:tabs>
+            <w:rPr>
+              <w:rFonts w:asciiTheme="minorHAnsi" w:eastAsiaTheme="minorEastAsia" w:hAnsiTheme="minorHAnsi" w:cstheme="minorBidi"/>
+              <w:noProof/>
+              <w:sz w:val="22"/>
+              <w:szCs w:val="22"/>
+              <w:lang w:val="en-GB" w:eastAsia="en-GB"/>
+            </w:rPr>
+          </w:pPr>
+          <w:hyperlink w:anchor="_Toc92219561" w:history="1">
+            <w:r>
+              <w:rPr>
+                <w:rStyle w:val="Siuktni"/>
+                <w:noProof/>
+              </w:rPr>
+              <w:t>1.1.1.2 Mục đích của tường lửa</w:t>
+            </w:r>
+            <w:r>
+              <w:rPr>
+                <w:noProof/>
+                <w:webHidden/>
+              </w:rPr>
+              <w:tab/>
+            </w:r>
+            <w:r>
+              <w:rPr>
+                <w:noProof/>
+                <w:webHidden/>
+              </w:rPr>
+              <w:fldChar w:fldCharType="begin"/>
+            </w:r>
+            <w:r>
+              <w:rPr>
+                <w:noProof/>
+                <w:webHidden/>
+              </w:rPr>
+              <w:instrText xml:space="preserve"> PAGEREF _Toc92219561 \h </w:instrText>
+            </w:r>
+            <w:r>
+              <w:rPr>
+                <w:noProof/>
+                <w:webHidden/>
+              </w:rPr>
+            </w:r>
+            <w:r>
+              <w:rPr>
+                <w:noProof/>
+                <w:webHidden/>
+              </w:rPr>
+              <w:fldChar w:fldCharType="separate"/>
+            </w:r>
+            <w:r>
+              <w:rPr>
+                <w:noProof/>
+                <w:webHidden/>
+              </w:rPr>
+              <w:t>4</w:t>
+            </w:r>
+            <w:r>
+              <w:rPr>
+                <w:noProof/>
+                <w:webHidden/>
+              </w:rPr>
+              <w:fldChar w:fldCharType="end"/>
+            </w:r>
+          </w:hyperlink>
+        </w:p>
+        <w:p>
+          <w:pPr>
+            <w:pStyle w:val="Mucluc4"/>
+            <w:tabs>
+              <w:tab w:val="right" w:leader="dot" w:pos="9064"/>
+            </w:tabs>
+            <w:rPr>
+              <w:rFonts w:asciiTheme="minorHAnsi" w:eastAsiaTheme="minorEastAsia" w:hAnsiTheme="minorHAnsi" w:cstheme="minorBidi"/>
+              <w:noProof/>
+              <w:sz w:val="22"/>
+              <w:szCs w:val="22"/>
+              <w:lang w:val="en-GB" w:eastAsia="en-GB"/>
+            </w:rPr>
+          </w:pPr>
+          <w:hyperlink w:anchor="_Toc92219562" w:history="1">
+            <w:r>
+              <w:rPr>
+                <w:rStyle w:val="Siuktni"/>
+                <w:noProof/>
+              </w:rPr>
+              <w:t>1.1.1.3 Chức năng của tường lửa</w:t>
+            </w:r>
+            <w:r>
+              <w:rPr>
+                <w:noProof/>
+                <w:webHidden/>
+              </w:rPr>
+              <w:tab/>
+            </w:r>
+            <w:r>
+              <w:rPr>
+                <w:noProof/>
+                <w:webHidden/>
+              </w:rPr>
+              <w:fldChar w:fldCharType="begin"/>
+            </w:r>
+            <w:r>
+              <w:rPr>
+                <w:noProof/>
+                <w:webHidden/>
+              </w:rPr>
+              <w:instrText xml:space="preserve"> PAGEREF _Toc92219562 \h </w:instrText>
+            </w:r>
+            <w:r>
+              <w:rPr>
+                <w:noProof/>
+                <w:webHidden/>
+              </w:rPr>
+            </w:r>
+            <w:r>
+              <w:rPr>
+                <w:noProof/>
+                <w:webHidden/>
+              </w:rPr>
+              <w:fldChar w:fldCharType="separate"/>
+            </w:r>
+            <w:r>
+              <w:rPr>
+                <w:noProof/>
+                <w:webHidden/>
+              </w:rPr>
+              <w:t>5</w:t>
+            </w:r>
+            <w:r>
+              <w:rPr>
+                <w:noProof/>
                 <w:webHidden/>
               </w:rPr>
               <w:fldChar w:fldCharType="end"/>
@@ -2288,7 +2504,7 @@
               <w:lang w:val="en-GB" w:eastAsia="en-GB"/>
             </w:rPr>
           </w:pPr>
-          <w:hyperlink w:anchor="_Toc92029029" w:history="1">
+          <w:hyperlink w:anchor="_Toc92219563" w:history="1">
             <w:r>
               <w:rPr>
                 <w:rStyle w:val="Siuktni"/>
@@ -2311,7 +2527,7 @@
               <w:rPr>
                 <w:webHidden/>
               </w:rPr>
-              <w:instrText xml:space="preserve"> PAGEREF _Toc92029029 \h </w:instrText>
+              <w:instrText xml:space="preserve"> PAGEREF _Toc92219563 \h </w:instrText>
             </w:r>
             <w:r>
               <w:rPr>
@@ -2332,6 +2548,222 @@
             </w:r>
             <w:r>
               <w:rPr>
+                <w:webHidden/>
+              </w:rPr>
+              <w:fldChar w:fldCharType="end"/>
+            </w:r>
+          </w:hyperlink>
+        </w:p>
+        <w:p>
+          <w:pPr>
+            <w:pStyle w:val="Mucluc4"/>
+            <w:tabs>
+              <w:tab w:val="right" w:leader="dot" w:pos="9064"/>
+            </w:tabs>
+            <w:rPr>
+              <w:rFonts w:asciiTheme="minorHAnsi" w:eastAsiaTheme="minorEastAsia" w:hAnsiTheme="minorHAnsi" w:cstheme="minorBidi"/>
+              <w:noProof/>
+              <w:sz w:val="22"/>
+              <w:szCs w:val="22"/>
+              <w:lang w:val="en-GB" w:eastAsia="en-GB"/>
+            </w:rPr>
+          </w:pPr>
+          <w:hyperlink w:anchor="_Toc92219564" w:history="1">
+            <w:r>
+              <w:rPr>
+                <w:rStyle w:val="Siuktni"/>
+                <w:noProof/>
+              </w:rPr>
+              <w:t>1.1.2.1 Lịch sử ra đời của VMware Workstation</w:t>
+            </w:r>
+            <w:r>
+              <w:rPr>
+                <w:noProof/>
+                <w:webHidden/>
+              </w:rPr>
+              <w:tab/>
+            </w:r>
+            <w:r>
+              <w:rPr>
+                <w:noProof/>
+                <w:webHidden/>
+              </w:rPr>
+              <w:fldChar w:fldCharType="begin"/>
+            </w:r>
+            <w:r>
+              <w:rPr>
+                <w:noProof/>
+                <w:webHidden/>
+              </w:rPr>
+              <w:instrText xml:space="preserve"> PAGEREF _Toc92219564 \h </w:instrText>
+            </w:r>
+            <w:r>
+              <w:rPr>
+                <w:noProof/>
+                <w:webHidden/>
+              </w:rPr>
+            </w:r>
+            <w:r>
+              <w:rPr>
+                <w:noProof/>
+                <w:webHidden/>
+              </w:rPr>
+              <w:fldChar w:fldCharType="separate"/>
+            </w:r>
+            <w:r>
+              <w:rPr>
+                <w:noProof/>
+                <w:webHidden/>
+              </w:rPr>
+              <w:t>6</w:t>
+            </w:r>
+            <w:r>
+              <w:rPr>
+                <w:noProof/>
+                <w:webHidden/>
+              </w:rPr>
+              <w:fldChar w:fldCharType="end"/>
+            </w:r>
+          </w:hyperlink>
+        </w:p>
+        <w:p>
+          <w:pPr>
+            <w:pStyle w:val="Mucluc4"/>
+            <w:tabs>
+              <w:tab w:val="right" w:leader="dot" w:pos="9064"/>
+            </w:tabs>
+            <w:rPr>
+              <w:rFonts w:asciiTheme="minorHAnsi" w:eastAsiaTheme="minorEastAsia" w:hAnsiTheme="minorHAnsi" w:cstheme="minorBidi"/>
+              <w:noProof/>
+              <w:sz w:val="22"/>
+              <w:szCs w:val="22"/>
+              <w:lang w:val="en-GB" w:eastAsia="en-GB"/>
+            </w:rPr>
+          </w:pPr>
+          <w:hyperlink w:anchor="_Toc92219565" w:history="1">
+            <w:r>
+              <w:rPr>
+                <w:rStyle w:val="Siuktni"/>
+                <w:noProof/>
+              </w:rPr>
+              <w:t>1.1.2.2 Mục đích của VMware Workstation</w:t>
+            </w:r>
+            <w:r>
+              <w:rPr>
+                <w:noProof/>
+                <w:webHidden/>
+              </w:rPr>
+              <w:tab/>
+            </w:r>
+            <w:r>
+              <w:rPr>
+                <w:noProof/>
+                <w:webHidden/>
+              </w:rPr>
+              <w:fldChar w:fldCharType="begin"/>
+            </w:r>
+            <w:r>
+              <w:rPr>
+                <w:noProof/>
+                <w:webHidden/>
+              </w:rPr>
+              <w:instrText xml:space="preserve"> PAGEREF _Toc92219565 \h </w:instrText>
+            </w:r>
+            <w:r>
+              <w:rPr>
+                <w:noProof/>
+                <w:webHidden/>
+              </w:rPr>
+            </w:r>
+            <w:r>
+              <w:rPr>
+                <w:noProof/>
+                <w:webHidden/>
+              </w:rPr>
+              <w:fldChar w:fldCharType="separate"/>
+            </w:r>
+            <w:r>
+              <w:rPr>
+                <w:noProof/>
+                <w:webHidden/>
+              </w:rPr>
+              <w:t>6</w:t>
+            </w:r>
+            <w:r>
+              <w:rPr>
+                <w:noProof/>
+                <w:webHidden/>
+              </w:rPr>
+              <w:fldChar w:fldCharType="end"/>
+            </w:r>
+          </w:hyperlink>
+        </w:p>
+        <w:p>
+          <w:pPr>
+            <w:pStyle w:val="Mucluc4"/>
+            <w:tabs>
+              <w:tab w:val="right" w:leader="dot" w:pos="9064"/>
+            </w:tabs>
+            <w:rPr>
+              <w:rFonts w:asciiTheme="minorHAnsi" w:eastAsiaTheme="minorEastAsia" w:hAnsiTheme="minorHAnsi" w:cstheme="minorBidi"/>
+              <w:noProof/>
+              <w:sz w:val="22"/>
+              <w:szCs w:val="22"/>
+              <w:lang w:val="en-GB" w:eastAsia="en-GB"/>
+            </w:rPr>
+          </w:pPr>
+          <w:hyperlink w:anchor="_Toc92219566" w:history="1">
+            <w:r>
+              <w:rPr>
+                <w:rStyle w:val="Siuktni"/>
+                <w:noProof/>
+              </w:rPr>
+              <w:t>1.1.2.3 Chức năng của VMware Workstation</w:t>
+            </w:r>
+            <w:r>
+              <w:rPr>
+                <w:noProof/>
+                <w:webHidden/>
+              </w:rPr>
+              <w:tab/>
+            </w:r>
+            <w:r>
+              <w:rPr>
+                <w:noProof/>
+                <w:webHidden/>
+              </w:rPr>
+              <w:fldChar w:fldCharType="begin"/>
+            </w:r>
+            <w:r>
+              <w:rPr>
+                <w:noProof/>
+                <w:webHidden/>
+              </w:rPr>
+              <w:instrText xml:space="preserve"> PAGEREF _Toc92219566 \h </w:instrText>
+            </w:r>
+            <w:r>
+              <w:rPr>
+                <w:noProof/>
+                <w:webHidden/>
+              </w:rPr>
+            </w:r>
+            <w:r>
+              <w:rPr>
+                <w:noProof/>
+                <w:webHidden/>
+              </w:rPr>
+              <w:fldChar w:fldCharType="separate"/>
+            </w:r>
+            <w:r>
+              <w:rPr>
+                <w:noProof/>
+                <w:webHidden/>
+              </w:rPr>
+              <w:t>7</w:t>
+            </w:r>
+            <w:r>
+              <w:rPr>
+                <w:noProof/>
                 <w:webHidden/>
               </w:rPr>
               <w:fldChar w:fldCharType="end"/>
@@ -2350,7 +2782,7 @@
               <w:lang w:val="en-GB" w:eastAsia="en-GB"/>
             </w:rPr>
           </w:pPr>
-          <w:hyperlink w:anchor="_Toc92029030" w:history="1">
+          <w:hyperlink w:anchor="_Toc92219567" w:history="1">
             <w:r>
               <w:rPr>
                 <w:rStyle w:val="Siuktni"/>
@@ -2373,7 +2805,7 @@
               <w:rPr>
                 <w:webHidden/>
               </w:rPr>
-              <w:instrText xml:space="preserve"> PAGEREF _Toc92029030 \h </w:instrText>
+              <w:instrText xml:space="preserve"> PAGEREF _Toc92219567 \h </w:instrText>
             </w:r>
             <w:r>
               <w:rPr>
@@ -2390,10 +2822,226 @@
               <w:rPr>
                 <w:webHidden/>
               </w:rPr>
-              <w:t>6</w:t>
-            </w:r>
-            <w:r>
-              <w:rPr>
+              <w:t>8</w:t>
+            </w:r>
+            <w:r>
+              <w:rPr>
+                <w:webHidden/>
+              </w:rPr>
+              <w:fldChar w:fldCharType="end"/>
+            </w:r>
+          </w:hyperlink>
+        </w:p>
+        <w:p>
+          <w:pPr>
+            <w:pStyle w:val="Mucluc4"/>
+            <w:tabs>
+              <w:tab w:val="right" w:leader="dot" w:pos="9064"/>
+            </w:tabs>
+            <w:rPr>
+              <w:rFonts w:asciiTheme="minorHAnsi" w:eastAsiaTheme="minorEastAsia" w:hAnsiTheme="minorHAnsi" w:cstheme="minorBidi"/>
+              <w:noProof/>
+              <w:sz w:val="22"/>
+              <w:szCs w:val="22"/>
+              <w:lang w:val="en-GB" w:eastAsia="en-GB"/>
+            </w:rPr>
+          </w:pPr>
+          <w:hyperlink w:anchor="_Toc92219568" w:history="1">
+            <w:r>
+              <w:rPr>
+                <w:rStyle w:val="Siuktni"/>
+                <w:noProof/>
+              </w:rPr>
+              <w:t>1.1.3.1 Lịch sử ra đời của Kali Linux</w:t>
+            </w:r>
+            <w:r>
+              <w:rPr>
+                <w:noProof/>
+                <w:webHidden/>
+              </w:rPr>
+              <w:tab/>
+            </w:r>
+            <w:r>
+              <w:rPr>
+                <w:noProof/>
+                <w:webHidden/>
+              </w:rPr>
+              <w:fldChar w:fldCharType="begin"/>
+            </w:r>
+            <w:r>
+              <w:rPr>
+                <w:noProof/>
+                <w:webHidden/>
+              </w:rPr>
+              <w:instrText xml:space="preserve"> PAGEREF _Toc92219568 \h </w:instrText>
+            </w:r>
+            <w:r>
+              <w:rPr>
+                <w:noProof/>
+                <w:webHidden/>
+              </w:rPr>
+            </w:r>
+            <w:r>
+              <w:rPr>
+                <w:noProof/>
+                <w:webHidden/>
+              </w:rPr>
+              <w:fldChar w:fldCharType="separate"/>
+            </w:r>
+            <w:r>
+              <w:rPr>
+                <w:noProof/>
+                <w:webHidden/>
+              </w:rPr>
+              <w:t>8</w:t>
+            </w:r>
+            <w:r>
+              <w:rPr>
+                <w:noProof/>
+                <w:webHidden/>
+              </w:rPr>
+              <w:fldChar w:fldCharType="end"/>
+            </w:r>
+          </w:hyperlink>
+        </w:p>
+        <w:p>
+          <w:pPr>
+            <w:pStyle w:val="Mucluc4"/>
+            <w:tabs>
+              <w:tab w:val="right" w:leader="dot" w:pos="9064"/>
+            </w:tabs>
+            <w:rPr>
+              <w:rFonts w:asciiTheme="minorHAnsi" w:eastAsiaTheme="minorEastAsia" w:hAnsiTheme="minorHAnsi" w:cstheme="minorBidi"/>
+              <w:noProof/>
+              <w:sz w:val="22"/>
+              <w:szCs w:val="22"/>
+              <w:lang w:val="en-GB" w:eastAsia="en-GB"/>
+            </w:rPr>
+          </w:pPr>
+          <w:hyperlink w:anchor="_Toc92219569" w:history="1">
+            <w:r>
+              <w:rPr>
+                <w:rStyle w:val="Siuktni"/>
+                <w:noProof/>
+              </w:rPr>
+              <w:t>1.1.3.2 Mục đích của Kali Linux</w:t>
+            </w:r>
+            <w:r>
+              <w:rPr>
+                <w:noProof/>
+                <w:webHidden/>
+              </w:rPr>
+              <w:tab/>
+            </w:r>
+            <w:r>
+              <w:rPr>
+                <w:noProof/>
+                <w:webHidden/>
+              </w:rPr>
+              <w:fldChar w:fldCharType="begin"/>
+            </w:r>
+            <w:r>
+              <w:rPr>
+                <w:noProof/>
+                <w:webHidden/>
+              </w:rPr>
+              <w:instrText xml:space="preserve"> PAGEREF _Toc92219569 \h </w:instrText>
+            </w:r>
+            <w:r>
+              <w:rPr>
+                <w:noProof/>
+                <w:webHidden/>
+              </w:rPr>
+            </w:r>
+            <w:r>
+              <w:rPr>
+                <w:noProof/>
+                <w:webHidden/>
+              </w:rPr>
+              <w:fldChar w:fldCharType="separate"/>
+            </w:r>
+            <w:r>
+              <w:rPr>
+                <w:noProof/>
+                <w:webHidden/>
+              </w:rPr>
+              <w:t>8</w:t>
+            </w:r>
+            <w:r>
+              <w:rPr>
+                <w:noProof/>
+                <w:webHidden/>
+              </w:rPr>
+              <w:fldChar w:fldCharType="end"/>
+            </w:r>
+          </w:hyperlink>
+        </w:p>
+        <w:p>
+          <w:pPr>
+            <w:pStyle w:val="Mucluc4"/>
+            <w:tabs>
+              <w:tab w:val="right" w:leader="dot" w:pos="9064"/>
+            </w:tabs>
+            <w:rPr>
+              <w:rFonts w:asciiTheme="minorHAnsi" w:eastAsiaTheme="minorEastAsia" w:hAnsiTheme="minorHAnsi" w:cstheme="minorBidi"/>
+              <w:noProof/>
+              <w:sz w:val="22"/>
+              <w:szCs w:val="22"/>
+              <w:lang w:val="en-GB" w:eastAsia="en-GB"/>
+            </w:rPr>
+          </w:pPr>
+          <w:hyperlink w:anchor="_Toc92219570" w:history="1">
+            <w:r>
+              <w:rPr>
+                <w:rStyle w:val="Siuktni"/>
+                <w:noProof/>
+              </w:rPr>
+              <w:t>1.1.3.3 Chức năng của Kali Linux</w:t>
+            </w:r>
+            <w:r>
+              <w:rPr>
+                <w:noProof/>
+                <w:webHidden/>
+              </w:rPr>
+              <w:tab/>
+            </w:r>
+            <w:r>
+              <w:rPr>
+                <w:noProof/>
+                <w:webHidden/>
+              </w:rPr>
+              <w:fldChar w:fldCharType="begin"/>
+            </w:r>
+            <w:r>
+              <w:rPr>
+                <w:noProof/>
+                <w:webHidden/>
+              </w:rPr>
+              <w:instrText xml:space="preserve"> PAGEREF _Toc92219570 \h </w:instrText>
+            </w:r>
+            <w:r>
+              <w:rPr>
+                <w:noProof/>
+                <w:webHidden/>
+              </w:rPr>
+            </w:r>
+            <w:r>
+              <w:rPr>
+                <w:noProof/>
+                <w:webHidden/>
+              </w:rPr>
+              <w:fldChar w:fldCharType="separate"/>
+            </w:r>
+            <w:r>
+              <w:rPr>
+                <w:noProof/>
+                <w:webHidden/>
+              </w:rPr>
+              <w:t>8</w:t>
+            </w:r>
+            <w:r>
+              <w:rPr>
+                <w:noProof/>
                 <w:webHidden/>
               </w:rPr>
               <w:fldChar w:fldCharType="end"/>
@@ -2413,12 +3061,12 @@
               <w:lang w:val="en-GB" w:eastAsia="en-GB"/>
             </w:rPr>
           </w:pPr>
-          <w:hyperlink w:anchor="_Toc92029031" w:history="1">
+          <w:hyperlink w:anchor="_Toc92219571" w:history="1">
             <w:r>
               <w:rPr>
                 <w:rStyle w:val="Siuktni"/>
               </w:rPr>
-              <w:t>1.2 CÁC PHƯƠNG PHÁP KIỂM THỬ LỖ HỔNG BẢO MẬT</w:t>
+              <w:t>1.2 CÁC BƯỚC KIỂM THỬ LỖ HỔNG BẢO MẬT</w:t>
             </w:r>
             <w:r>
               <w:rPr>
@@ -2436,7 +3084,7 @@
               <w:rPr>
                 <w:webHidden/>
               </w:rPr>
-              <w:instrText xml:space="preserve"> PAGEREF _Toc92029031 \h </w:instrText>
+              <w:instrText xml:space="preserve"> PAGEREF _Toc92219571 \h </w:instrText>
             </w:r>
             <w:r>
               <w:rPr>
@@ -2453,7 +3101,7 @@
               <w:rPr>
                 <w:webHidden/>
               </w:rPr>
-              <w:t>6</w:t>
+              <w:t>8</w:t>
             </w:r>
             <w:r>
               <w:rPr>
@@ -2475,12 +3123,12 @@
               <w:lang w:val="en-GB" w:eastAsia="en-GB"/>
             </w:rPr>
           </w:pPr>
-          <w:hyperlink w:anchor="_Toc92029032" w:history="1">
+          <w:hyperlink w:anchor="_Toc92219572" w:history="1">
             <w:r>
               <w:rPr>
                 <w:rStyle w:val="Siuktni"/>
               </w:rPr>
-              <w:t>1.2.1 Phương pháp 1</w:t>
+              <w:t>1.2.1 Xác định vị trí tường lửa</w:t>
             </w:r>
             <w:r>
               <w:rPr>
@@ -2498,7 +3146,7 @@
               <w:rPr>
                 <w:webHidden/>
               </w:rPr>
-              <w:instrText xml:space="preserve"> PAGEREF _Toc92029032 \h </w:instrText>
+              <w:instrText xml:space="preserve"> PAGEREF _Toc92219572 \h </w:instrText>
             </w:r>
             <w:r>
               <w:rPr>
@@ -2515,7 +3163,7 @@
               <w:rPr>
                 <w:webHidden/>
               </w:rPr>
-              <w:t>6</w:t>
+              <w:t>8</w:t>
             </w:r>
             <w:r>
               <w:rPr>
@@ -2537,12 +3185,12 @@
               <w:lang w:val="en-GB" w:eastAsia="en-GB"/>
             </w:rPr>
           </w:pPr>
-          <w:hyperlink w:anchor="_Toc92029033" w:history="1">
+          <w:hyperlink w:anchor="_Toc92219573" w:history="1">
             <w:r>
               <w:rPr>
                 <w:rStyle w:val="Siuktni"/>
               </w:rPr>
-              <w:t>1.2.2 Phương pháp 2</w:t>
+              <w:t>1.2.2 Tiến hành theo dõi - Traceroute</w:t>
             </w:r>
             <w:r>
               <w:rPr>
@@ -2560,7 +3208,7 @@
               <w:rPr>
                 <w:webHidden/>
               </w:rPr>
-              <w:instrText xml:space="preserve"> PAGEREF _Toc92029033 \h </w:instrText>
+              <w:instrText xml:space="preserve"> PAGEREF _Toc92219573 \h </w:instrText>
             </w:r>
             <w:r>
               <w:rPr>
@@ -2577,7 +3225,689 @@
               <w:rPr>
                 <w:webHidden/>
               </w:rPr>
-              <w:t>7</w:t>
+              <w:t>8</w:t>
+            </w:r>
+            <w:r>
+              <w:rPr>
+                <w:webHidden/>
+              </w:rPr>
+              <w:fldChar w:fldCharType="end"/>
+            </w:r>
+          </w:hyperlink>
+        </w:p>
+        <w:p>
+          <w:pPr>
+            <w:pStyle w:val="Mucluc3"/>
+            <w:rPr>
+              <w:rFonts w:asciiTheme="minorHAnsi" w:eastAsiaTheme="minorEastAsia" w:hAnsiTheme="minorHAnsi" w:cstheme="minorBidi"/>
+              <w:b w:val="0"/>
+              <w:bCs w:val="0"/>
+              <w:sz w:val="22"/>
+              <w:szCs w:val="22"/>
+              <w:lang w:val="en-GB" w:eastAsia="en-GB"/>
+            </w:rPr>
+          </w:pPr>
+          <w:hyperlink w:anchor="_Toc92219574" w:history="1">
+            <w:r>
+              <w:rPr>
+                <w:rStyle w:val="Siuktni"/>
+              </w:rPr>
+              <w:t>1.2.3 Quét cổng</w:t>
+            </w:r>
+            <w:r>
+              <w:rPr>
+                <w:webHidden/>
+              </w:rPr>
+              <w:tab/>
+            </w:r>
+            <w:r>
+              <w:rPr>
+                <w:webHidden/>
+              </w:rPr>
+              <w:fldChar w:fldCharType="begin"/>
+            </w:r>
+            <w:r>
+              <w:rPr>
+                <w:webHidden/>
+              </w:rPr>
+              <w:instrText xml:space="preserve"> PAGEREF _Toc92219574 \h </w:instrText>
+            </w:r>
+            <w:r>
+              <w:rPr>
+                <w:webHidden/>
+              </w:rPr>
+            </w:r>
+            <w:r>
+              <w:rPr>
+                <w:webHidden/>
+              </w:rPr>
+              <w:fldChar w:fldCharType="separate"/>
+            </w:r>
+            <w:r>
+              <w:rPr>
+                <w:webHidden/>
+              </w:rPr>
+              <w:t>8</w:t>
+            </w:r>
+            <w:r>
+              <w:rPr>
+                <w:webHidden/>
+              </w:rPr>
+              <w:fldChar w:fldCharType="end"/>
+            </w:r>
+          </w:hyperlink>
+        </w:p>
+        <w:p>
+          <w:pPr>
+            <w:pStyle w:val="Mucluc3"/>
+            <w:rPr>
+              <w:rFonts w:asciiTheme="minorHAnsi" w:eastAsiaTheme="minorEastAsia" w:hAnsiTheme="minorHAnsi" w:cstheme="minorBidi"/>
+              <w:b w:val="0"/>
+              <w:bCs w:val="0"/>
+              <w:sz w:val="22"/>
+              <w:szCs w:val="22"/>
+              <w:lang w:val="en-GB" w:eastAsia="en-GB"/>
+            </w:rPr>
+          </w:pPr>
+          <w:hyperlink w:anchor="_Toc92219575" w:history="1">
+            <w:r>
+              <w:rPr>
+                <w:rStyle w:val="Siuktni"/>
+              </w:rPr>
+              <w:t>1.2.4 Xác định phiên bản tường lửa</w:t>
+            </w:r>
+            <w:r>
+              <w:rPr>
+                <w:webHidden/>
+              </w:rPr>
+              <w:tab/>
+            </w:r>
+            <w:r>
+              <w:rPr>
+                <w:webHidden/>
+              </w:rPr>
+              <w:fldChar w:fldCharType="begin"/>
+            </w:r>
+            <w:r>
+              <w:rPr>
+                <w:webHidden/>
+              </w:rPr>
+              <w:instrText xml:space="preserve"> PAGEREF _Toc92219575 \h </w:instrText>
+            </w:r>
+            <w:r>
+              <w:rPr>
+                <w:webHidden/>
+              </w:rPr>
+            </w:r>
+            <w:r>
+              <w:rPr>
+                <w:webHidden/>
+              </w:rPr>
+              <w:fldChar w:fldCharType="separate"/>
+            </w:r>
+            <w:r>
+              <w:rPr>
+                <w:webHidden/>
+              </w:rPr>
+              <w:t>8</w:t>
+            </w:r>
+            <w:r>
+              <w:rPr>
+                <w:webHidden/>
+              </w:rPr>
+              <w:fldChar w:fldCharType="end"/>
+            </w:r>
+          </w:hyperlink>
+        </w:p>
+        <w:p>
+          <w:pPr>
+            <w:pStyle w:val="Mucluc3"/>
+            <w:rPr>
+              <w:rFonts w:asciiTheme="minorHAnsi" w:eastAsiaTheme="minorEastAsia" w:hAnsiTheme="minorHAnsi" w:cstheme="minorBidi"/>
+              <w:b w:val="0"/>
+              <w:bCs w:val="0"/>
+              <w:sz w:val="22"/>
+              <w:szCs w:val="22"/>
+              <w:lang w:val="en-GB" w:eastAsia="en-GB"/>
+            </w:rPr>
+          </w:pPr>
+          <w:hyperlink w:anchor="_Toc92219576" w:history="1">
+            <w:r>
+              <w:rPr>
+                <w:rStyle w:val="Siuktni"/>
+              </w:rPr>
+              <w:t>1.2.5 Liệt kê danh sách truy cập</w:t>
+            </w:r>
+            <w:r>
+              <w:rPr>
+                <w:webHidden/>
+              </w:rPr>
+              <w:tab/>
+            </w:r>
+            <w:r>
+              <w:rPr>
+                <w:webHidden/>
+              </w:rPr>
+              <w:fldChar w:fldCharType="begin"/>
+            </w:r>
+            <w:r>
+              <w:rPr>
+                <w:webHidden/>
+              </w:rPr>
+              <w:instrText xml:space="preserve"> PAGEREF _Toc92219576 \h </w:instrText>
+            </w:r>
+            <w:r>
+              <w:rPr>
+                <w:webHidden/>
+              </w:rPr>
+            </w:r>
+            <w:r>
+              <w:rPr>
+                <w:webHidden/>
+              </w:rPr>
+              <w:fldChar w:fldCharType="separate"/>
+            </w:r>
+            <w:r>
+              <w:rPr>
+                <w:webHidden/>
+              </w:rPr>
+              <w:t>9</w:t>
+            </w:r>
+            <w:r>
+              <w:rPr>
+                <w:webHidden/>
+              </w:rPr>
+              <w:fldChar w:fldCharType="end"/>
+            </w:r>
+          </w:hyperlink>
+        </w:p>
+        <w:p>
+          <w:pPr>
+            <w:pStyle w:val="Mucluc3"/>
+            <w:rPr>
+              <w:rFonts w:asciiTheme="minorHAnsi" w:eastAsiaTheme="minorEastAsia" w:hAnsiTheme="minorHAnsi" w:cstheme="minorBidi"/>
+              <w:b w:val="0"/>
+              <w:bCs w:val="0"/>
+              <w:sz w:val="22"/>
+              <w:szCs w:val="22"/>
+              <w:lang w:val="en-GB" w:eastAsia="en-GB"/>
+            </w:rPr>
+          </w:pPr>
+          <w:hyperlink w:anchor="_Toc92219577" w:history="1">
+            <w:r>
+              <w:rPr>
+                <w:rStyle w:val="Siuktni"/>
+              </w:rPr>
+              <w:t>1.2.6 Xác định kiến trúc tường lửa</w:t>
+            </w:r>
+            <w:r>
+              <w:rPr>
+                <w:webHidden/>
+              </w:rPr>
+              <w:tab/>
+            </w:r>
+            <w:r>
+              <w:rPr>
+                <w:webHidden/>
+              </w:rPr>
+              <w:fldChar w:fldCharType="begin"/>
+            </w:r>
+            <w:r>
+              <w:rPr>
+                <w:webHidden/>
+              </w:rPr>
+              <w:instrText xml:space="preserve"> PAGEREF _Toc92219577 \h </w:instrText>
+            </w:r>
+            <w:r>
+              <w:rPr>
+                <w:webHidden/>
+              </w:rPr>
+            </w:r>
+            <w:r>
+              <w:rPr>
+                <w:webHidden/>
+              </w:rPr>
+              <w:fldChar w:fldCharType="separate"/>
+            </w:r>
+            <w:r>
+              <w:rPr>
+                <w:webHidden/>
+              </w:rPr>
+              <w:t>9</w:t>
+            </w:r>
+            <w:r>
+              <w:rPr>
+                <w:webHidden/>
+              </w:rPr>
+              <w:fldChar w:fldCharType="end"/>
+            </w:r>
+          </w:hyperlink>
+        </w:p>
+        <w:p>
+          <w:pPr>
+            <w:pStyle w:val="Mucluc3"/>
+            <w:rPr>
+              <w:rFonts w:asciiTheme="minorHAnsi" w:eastAsiaTheme="minorEastAsia" w:hAnsiTheme="minorHAnsi" w:cstheme="minorBidi"/>
+              <w:b w:val="0"/>
+              <w:bCs w:val="0"/>
+              <w:sz w:val="22"/>
+              <w:szCs w:val="22"/>
+              <w:lang w:val="en-GB" w:eastAsia="en-GB"/>
+            </w:rPr>
+          </w:pPr>
+          <w:hyperlink w:anchor="_Toc92219578" w:history="1">
+            <w:r>
+              <w:rPr>
+                <w:rStyle w:val="Siuktni"/>
+              </w:rPr>
+              <w:t>1.2.7 Kiểm tra chính sách tường lửa</w:t>
+            </w:r>
+            <w:r>
+              <w:rPr>
+                <w:webHidden/>
+              </w:rPr>
+              <w:tab/>
+            </w:r>
+            <w:r>
+              <w:rPr>
+                <w:webHidden/>
+              </w:rPr>
+              <w:fldChar w:fldCharType="begin"/>
+            </w:r>
+            <w:r>
+              <w:rPr>
+                <w:webHidden/>
+              </w:rPr>
+              <w:instrText xml:space="preserve"> PAGEREF _Toc92219578 \h </w:instrText>
+            </w:r>
+            <w:r>
+              <w:rPr>
+                <w:webHidden/>
+              </w:rPr>
+            </w:r>
+            <w:r>
+              <w:rPr>
+                <w:webHidden/>
+              </w:rPr>
+              <w:fldChar w:fldCharType="separate"/>
+            </w:r>
+            <w:r>
+              <w:rPr>
+                <w:webHidden/>
+              </w:rPr>
+              <w:t>9</w:t>
+            </w:r>
+            <w:r>
+              <w:rPr>
+                <w:webHidden/>
+              </w:rPr>
+              <w:fldChar w:fldCharType="end"/>
+            </w:r>
+          </w:hyperlink>
+        </w:p>
+        <w:p>
+          <w:pPr>
+            <w:pStyle w:val="Mucluc3"/>
+            <w:rPr>
+              <w:rFonts w:asciiTheme="minorHAnsi" w:eastAsiaTheme="minorEastAsia" w:hAnsiTheme="minorHAnsi" w:cstheme="minorBidi"/>
+              <w:b w:val="0"/>
+              <w:bCs w:val="0"/>
+              <w:sz w:val="22"/>
+              <w:szCs w:val="22"/>
+              <w:lang w:val="en-GB" w:eastAsia="en-GB"/>
+            </w:rPr>
+          </w:pPr>
+          <w:hyperlink w:anchor="_Toc92219579" w:history="1">
+            <w:r>
+              <w:rPr>
+                <w:rStyle w:val="Siuktni"/>
+              </w:rPr>
+              <w:t>1.2.8 Lập bản đồ các thiết bị phía sau tường lửa – Firewalking</w:t>
+            </w:r>
+            <w:r>
+              <w:rPr>
+                <w:webHidden/>
+              </w:rPr>
+              <w:tab/>
+            </w:r>
+            <w:r>
+              <w:rPr>
+                <w:webHidden/>
+              </w:rPr>
+              <w:fldChar w:fldCharType="begin"/>
+            </w:r>
+            <w:r>
+              <w:rPr>
+                <w:webHidden/>
+              </w:rPr>
+              <w:instrText xml:space="preserve"> PAGEREF _Toc92219579 \h </w:instrText>
+            </w:r>
+            <w:r>
+              <w:rPr>
+                <w:webHidden/>
+              </w:rPr>
+            </w:r>
+            <w:r>
+              <w:rPr>
+                <w:webHidden/>
+              </w:rPr>
+              <w:fldChar w:fldCharType="separate"/>
+            </w:r>
+            <w:r>
+              <w:rPr>
+                <w:webHidden/>
+              </w:rPr>
+              <w:t>9</w:t>
+            </w:r>
+            <w:r>
+              <w:rPr>
+                <w:webHidden/>
+              </w:rPr>
+              <w:fldChar w:fldCharType="end"/>
+            </w:r>
+          </w:hyperlink>
+        </w:p>
+        <w:p>
+          <w:pPr>
+            <w:pStyle w:val="Mucluc3"/>
+            <w:rPr>
+              <w:rFonts w:asciiTheme="minorHAnsi" w:eastAsiaTheme="minorEastAsia" w:hAnsiTheme="minorHAnsi" w:cstheme="minorBidi"/>
+              <w:b w:val="0"/>
+              <w:bCs w:val="0"/>
+              <w:sz w:val="22"/>
+              <w:szCs w:val="22"/>
+              <w:lang w:val="en-GB" w:eastAsia="en-GB"/>
+            </w:rPr>
+          </w:pPr>
+          <w:hyperlink w:anchor="_Toc92219580" w:history="1">
+            <w:r>
+              <w:rPr>
+                <w:rStyle w:val="Siuktni"/>
+              </w:rPr>
+              <w:t>1.2.9 Chuyển hướng cổng</w:t>
+            </w:r>
+            <w:r>
+              <w:rPr>
+                <w:webHidden/>
+              </w:rPr>
+              <w:tab/>
+            </w:r>
+            <w:r>
+              <w:rPr>
+                <w:webHidden/>
+              </w:rPr>
+              <w:fldChar w:fldCharType="begin"/>
+            </w:r>
+            <w:r>
+              <w:rPr>
+                <w:webHidden/>
+              </w:rPr>
+              <w:instrText xml:space="preserve"> PAGEREF _Toc92219580 \h </w:instrText>
+            </w:r>
+            <w:r>
+              <w:rPr>
+                <w:webHidden/>
+              </w:rPr>
+            </w:r>
+            <w:r>
+              <w:rPr>
+                <w:webHidden/>
+              </w:rPr>
+              <w:fldChar w:fldCharType="separate"/>
+            </w:r>
+            <w:r>
+              <w:rPr>
+                <w:webHidden/>
+              </w:rPr>
+              <w:t>9</w:t>
+            </w:r>
+            <w:r>
+              <w:rPr>
+                <w:webHidden/>
+              </w:rPr>
+              <w:fldChar w:fldCharType="end"/>
+            </w:r>
+          </w:hyperlink>
+        </w:p>
+        <w:p>
+          <w:pPr>
+            <w:pStyle w:val="Mucluc3"/>
+            <w:rPr>
+              <w:rFonts w:asciiTheme="minorHAnsi" w:eastAsiaTheme="minorEastAsia" w:hAnsiTheme="minorHAnsi" w:cstheme="minorBidi"/>
+              <w:b w:val="0"/>
+              <w:bCs w:val="0"/>
+              <w:sz w:val="22"/>
+              <w:szCs w:val="22"/>
+              <w:lang w:val="en-GB" w:eastAsia="en-GB"/>
+            </w:rPr>
+          </w:pPr>
+          <w:hyperlink w:anchor="_Toc92219581" w:history="1">
+            <w:r>
+              <w:rPr>
+                <w:rStyle w:val="Siuktni"/>
+              </w:rPr>
+              <w:t>1.2.10 Kiểm tra bên ngoài và bên trong</w:t>
+            </w:r>
+            <w:r>
+              <w:rPr>
+                <w:webHidden/>
+              </w:rPr>
+              <w:tab/>
+            </w:r>
+            <w:r>
+              <w:rPr>
+                <w:webHidden/>
+              </w:rPr>
+              <w:fldChar w:fldCharType="begin"/>
+            </w:r>
+            <w:r>
+              <w:rPr>
+                <w:webHidden/>
+              </w:rPr>
+              <w:instrText xml:space="preserve"> PAGEREF _Toc92219581 \h </w:instrText>
+            </w:r>
+            <w:r>
+              <w:rPr>
+                <w:webHidden/>
+              </w:rPr>
+            </w:r>
+            <w:r>
+              <w:rPr>
+                <w:webHidden/>
+              </w:rPr>
+              <w:fldChar w:fldCharType="separate"/>
+            </w:r>
+            <w:r>
+              <w:rPr>
+                <w:webHidden/>
+              </w:rPr>
+              <w:t>9</w:t>
+            </w:r>
+            <w:r>
+              <w:rPr>
+                <w:webHidden/>
+              </w:rPr>
+              <w:fldChar w:fldCharType="end"/>
+            </w:r>
+          </w:hyperlink>
+        </w:p>
+        <w:p>
+          <w:pPr>
+            <w:pStyle w:val="Mucluc3"/>
+            <w:rPr>
+              <w:rFonts w:asciiTheme="minorHAnsi" w:eastAsiaTheme="minorEastAsia" w:hAnsiTheme="minorHAnsi" w:cstheme="minorBidi"/>
+              <w:b w:val="0"/>
+              <w:bCs w:val="0"/>
+              <w:sz w:val="22"/>
+              <w:szCs w:val="22"/>
+              <w:lang w:val="en-GB" w:eastAsia="en-GB"/>
+            </w:rPr>
+          </w:pPr>
+          <w:hyperlink w:anchor="_Toc92219582" w:history="1">
+            <w:r>
+              <w:rPr>
+                <w:rStyle w:val="Siuktni"/>
+              </w:rPr>
+              <w:t>1.2.11 Kiểm tra kênh bí mật</w:t>
+            </w:r>
+            <w:r>
+              <w:rPr>
+                <w:webHidden/>
+              </w:rPr>
+              <w:tab/>
+            </w:r>
+            <w:r>
+              <w:rPr>
+                <w:webHidden/>
+              </w:rPr>
+              <w:fldChar w:fldCharType="begin"/>
+            </w:r>
+            <w:r>
+              <w:rPr>
+                <w:webHidden/>
+              </w:rPr>
+              <w:instrText xml:space="preserve"> PAGEREF _Toc92219582 \h </w:instrText>
+            </w:r>
+            <w:r>
+              <w:rPr>
+                <w:webHidden/>
+              </w:rPr>
+            </w:r>
+            <w:r>
+              <w:rPr>
+                <w:webHidden/>
+              </w:rPr>
+              <w:fldChar w:fldCharType="separate"/>
+            </w:r>
+            <w:r>
+              <w:rPr>
+                <w:webHidden/>
+              </w:rPr>
+              <w:t>9</w:t>
+            </w:r>
+            <w:r>
+              <w:rPr>
+                <w:webHidden/>
+              </w:rPr>
+              <w:fldChar w:fldCharType="end"/>
+            </w:r>
+          </w:hyperlink>
+        </w:p>
+        <w:p>
+          <w:pPr>
+            <w:pStyle w:val="Mucluc3"/>
+            <w:rPr>
+              <w:rFonts w:asciiTheme="minorHAnsi" w:eastAsiaTheme="minorEastAsia" w:hAnsiTheme="minorHAnsi" w:cstheme="minorBidi"/>
+              <w:b w:val="0"/>
+              <w:bCs w:val="0"/>
+              <w:sz w:val="22"/>
+              <w:szCs w:val="22"/>
+              <w:lang w:val="en-GB" w:eastAsia="en-GB"/>
+            </w:rPr>
+          </w:pPr>
+          <w:hyperlink w:anchor="_Toc92219583" w:history="1">
+            <w:r>
+              <w:rPr>
+                <w:rStyle w:val="Siuktni"/>
+              </w:rPr>
+              <w:t>1.2.12 HTTP Tunneling</w:t>
+            </w:r>
+            <w:r>
+              <w:rPr>
+                <w:webHidden/>
+              </w:rPr>
+              <w:tab/>
+            </w:r>
+            <w:r>
+              <w:rPr>
+                <w:webHidden/>
+              </w:rPr>
+              <w:fldChar w:fldCharType="begin"/>
+            </w:r>
+            <w:r>
+              <w:rPr>
+                <w:webHidden/>
+              </w:rPr>
+              <w:instrText xml:space="preserve"> PAGEREF _Toc92219583 \h </w:instrText>
+            </w:r>
+            <w:r>
+              <w:rPr>
+                <w:webHidden/>
+              </w:rPr>
+            </w:r>
+            <w:r>
+              <w:rPr>
+                <w:webHidden/>
+              </w:rPr>
+              <w:fldChar w:fldCharType="separate"/>
+            </w:r>
+            <w:r>
+              <w:rPr>
+                <w:webHidden/>
+              </w:rPr>
+              <w:t>9</w:t>
+            </w:r>
+            <w:r>
+              <w:rPr>
+                <w:webHidden/>
+              </w:rPr>
+              <w:fldChar w:fldCharType="end"/>
+            </w:r>
+          </w:hyperlink>
+        </w:p>
+        <w:p>
+          <w:pPr>
+            <w:pStyle w:val="Mucluc3"/>
+            <w:rPr>
+              <w:rFonts w:asciiTheme="minorHAnsi" w:eastAsiaTheme="minorEastAsia" w:hAnsiTheme="minorHAnsi" w:cstheme="minorBidi"/>
+              <w:b w:val="0"/>
+              <w:bCs w:val="0"/>
+              <w:sz w:val="22"/>
+              <w:szCs w:val="22"/>
+              <w:lang w:val="en-GB" w:eastAsia="en-GB"/>
+            </w:rPr>
+          </w:pPr>
+          <w:hyperlink w:anchor="_Toc92219584" w:history="1">
+            <w:r>
+              <w:rPr>
+                <w:rStyle w:val="Siuktni"/>
+              </w:rPr>
+              <w:t>1.2.13 Ghi chép và báo cáo</w:t>
+            </w:r>
+            <w:r>
+              <w:rPr>
+                <w:webHidden/>
+              </w:rPr>
+              <w:tab/>
+            </w:r>
+            <w:r>
+              <w:rPr>
+                <w:webHidden/>
+              </w:rPr>
+              <w:fldChar w:fldCharType="begin"/>
+            </w:r>
+            <w:r>
+              <w:rPr>
+                <w:webHidden/>
+              </w:rPr>
+              <w:instrText xml:space="preserve"> PAGEREF _Toc92219584 \h </w:instrText>
+            </w:r>
+            <w:r>
+              <w:rPr>
+                <w:webHidden/>
+              </w:rPr>
+            </w:r>
+            <w:r>
+              <w:rPr>
+                <w:webHidden/>
+              </w:rPr>
+              <w:fldChar w:fldCharType="separate"/>
+            </w:r>
+            <w:r>
+              <w:rPr>
+                <w:webHidden/>
+              </w:rPr>
+              <w:t>9</w:t>
             </w:r>
             <w:r>
               <w:rPr>
@@ -2600,7 +3930,7 @@
               <w:lang w:val="en-GB" w:eastAsia="en-GB"/>
             </w:rPr>
           </w:pPr>
-          <w:hyperlink w:anchor="_Toc92029034" w:history="1">
+          <w:hyperlink w:anchor="_Toc92219585" w:history="1">
             <w:r>
               <w:rPr>
                 <w:rStyle w:val="Siuktni"/>
@@ -2623,7 +3953,7 @@
               <w:rPr>
                 <w:webHidden/>
               </w:rPr>
-              <w:instrText xml:space="preserve"> PAGEREF _Toc92029034 \h </w:instrText>
+              <w:instrText xml:space="preserve"> PAGEREF _Toc92219585 \h </w:instrText>
             </w:r>
             <w:r>
               <w:rPr>
@@ -2640,7 +3970,7 @@
               <w:rPr>
                 <w:webHidden/>
               </w:rPr>
-              <w:t>8</w:t>
+              <w:t>9</w:t>
             </w:r>
             <w:r>
               <w:rPr>
@@ -2663,7 +3993,7 @@
               <w:lang w:val="en-GB" w:eastAsia="en-GB"/>
             </w:rPr>
           </w:pPr>
-          <w:hyperlink w:anchor="_Toc92029035" w:history="1">
+          <w:hyperlink w:anchor="_Toc92219586" w:history="1">
             <w:r>
               <w:rPr>
                 <w:rStyle w:val="Siuktni"/>
@@ -2686,7 +4016,7 @@
               <w:rPr>
                 <w:webHidden/>
               </w:rPr>
-              <w:instrText xml:space="preserve"> PAGEREF _Toc92029035 \h </w:instrText>
+              <w:instrText xml:space="preserve"> PAGEREF _Toc92219586 \h </w:instrText>
             </w:r>
             <w:r>
               <w:rPr>
@@ -2703,7 +4033,7 @@
               <w:rPr>
                 <w:webHidden/>
               </w:rPr>
-              <w:t>8</w:t>
+              <w:t>9</w:t>
             </w:r>
             <w:r>
               <w:rPr>
@@ -2725,7 +4055,7 @@
               <w:lang w:val="en-GB" w:eastAsia="en-GB"/>
             </w:rPr>
           </w:pPr>
-          <w:hyperlink w:anchor="_Toc92029036" w:history="1">
+          <w:hyperlink w:anchor="_Toc92219587" w:history="1">
             <w:r>
               <w:rPr>
                 <w:rStyle w:val="Siuktni"/>
@@ -2748,7 +4078,7 @@
               <w:rPr>
                 <w:webHidden/>
               </w:rPr>
-              <w:instrText xml:space="preserve"> PAGEREF _Toc92029036 \h </w:instrText>
+              <w:instrText xml:space="preserve"> PAGEREF _Toc92219587 \h </w:instrText>
             </w:r>
             <w:r>
               <w:rPr>
@@ -2765,7 +4095,7 @@
               <w:rPr>
                 <w:webHidden/>
               </w:rPr>
-              <w:t>8</w:t>
+              <w:t>9</w:t>
             </w:r>
             <w:r>
               <w:rPr>
@@ -2787,12 +4117,24 @@
               <w:lang w:val="en-GB" w:eastAsia="en-GB"/>
             </w:rPr>
           </w:pPr>
-          <w:hyperlink w:anchor="_Toc92029037" w:history="1">
+          <w:hyperlink w:anchor="_Toc92219588" w:history="1">
             <w:r>
               <w:rPr>
                 <w:rStyle w:val="Siuktni"/>
               </w:rPr>
-              <w:t>1.4.2 Tình hình nghiên cứu trong nước</w:t>
+              <w:t>1.4.2 Tìn</w:t>
+            </w:r>
+            <w:r>
+              <w:rPr>
+                <w:rStyle w:val="Siuktni"/>
+              </w:rPr>
+              <w:t>h</w:t>
+            </w:r>
+            <w:r>
+              <w:rPr>
+                <w:rStyle w:val="Siuktni"/>
+              </w:rPr>
+              <w:t xml:space="preserve"> hình nghiên cứu trong nước</w:t>
             </w:r>
             <w:r>
               <w:rPr>
@@ -2810,7 +4152,7 @@
               <w:rPr>
                 <w:webHidden/>
               </w:rPr>
-              <w:instrText xml:space="preserve"> PAGEREF _Toc92029037 \h </w:instrText>
+              <w:instrText xml:space="preserve"> PAGEREF _Toc92219588 \h </w:instrText>
             </w:r>
             <w:r>
               <w:rPr>
@@ -2827,7 +4169,7 @@
               <w:rPr>
                 <w:webHidden/>
               </w:rPr>
-              <w:t>8</w:t>
+              <w:t>10</w:t>
             </w:r>
             <w:r>
               <w:rPr>
@@ -2849,7 +4191,7 @@
               <w:lang w:val="en-GB" w:eastAsia="en-GB"/>
             </w:rPr>
           </w:pPr>
-          <w:hyperlink w:anchor="_Toc92029038" w:history="1">
+          <w:hyperlink w:anchor="_Toc92219589" w:history="1">
             <w:r>
               <w:rPr>
                 <w:rStyle w:val="Siuktni"/>
@@ -2872,7 +4214,7 @@
               <w:rPr>
                 <w:webHidden/>
               </w:rPr>
-              <w:instrText xml:space="preserve"> PAGEREF _Toc92029038 \h </w:instrText>
+              <w:instrText xml:space="preserve"> PAGEREF _Toc92219589 \h </w:instrText>
             </w:r>
             <w:r>
               <w:rPr>
@@ -2889,7 +4231,7 @@
               <w:rPr>
                 <w:webHidden/>
               </w:rPr>
-              <w:t>9</w:t>
+              <w:t>11</w:t>
             </w:r>
             <w:r>
               <w:rPr>
@@ -2912,7 +4254,7 @@
               <w:lang w:val="en-GB" w:eastAsia="en-GB"/>
             </w:rPr>
           </w:pPr>
-          <w:hyperlink w:anchor="_Toc92029039" w:history="1">
+          <w:hyperlink w:anchor="_Toc92219590" w:history="1">
             <w:r>
               <w:rPr>
                 <w:rStyle w:val="Siuktni"/>
@@ -2935,7 +4277,7 @@
               <w:rPr>
                 <w:webHidden/>
               </w:rPr>
-              <w:instrText xml:space="preserve"> PAGEREF _Toc92029039 \h </w:instrText>
+              <w:instrText xml:space="preserve"> PAGEREF _Toc92219590 \h </w:instrText>
             </w:r>
             <w:r>
               <w:rPr>
@@ -2952,7 +4294,7 @@
               <w:rPr>
                 <w:webHidden/>
               </w:rPr>
-              <w:t>9</w:t>
+              <w:t>11</w:t>
             </w:r>
             <w:r>
               <w:rPr>
@@ -2975,7 +4317,7 @@
               <w:lang w:val="en-GB" w:eastAsia="en-GB"/>
             </w:rPr>
           </w:pPr>
-          <w:hyperlink w:anchor="_Toc92029040" w:history="1">
+          <w:hyperlink w:anchor="_Toc92219591" w:history="1">
             <w:r>
               <w:rPr>
                 <w:rStyle w:val="Siuktni"/>
@@ -2998,7 +4340,7 @@
               <w:rPr>
                 <w:webHidden/>
               </w:rPr>
-              <w:instrText xml:space="preserve"> PAGEREF _Toc92029040 \h </w:instrText>
+              <w:instrText xml:space="preserve"> PAGEREF _Toc92219591 \h </w:instrText>
             </w:r>
             <w:r>
               <w:rPr>
@@ -3015,7 +4357,7 @@
               <w:rPr>
                 <w:webHidden/>
               </w:rPr>
-              <w:t>9</w:t>
+              <w:t>11</w:t>
             </w:r>
             <w:r>
               <w:rPr>
@@ -3037,7 +4379,7 @@
               <w:lang w:val="en-GB" w:eastAsia="en-GB"/>
             </w:rPr>
           </w:pPr>
-          <w:hyperlink w:anchor="_Toc92029041" w:history="1">
+          <w:hyperlink w:anchor="_Toc92219592" w:history="1">
             <w:r>
               <w:rPr>
                 <w:rStyle w:val="Siuktni"/>
@@ -3060,7 +4402,7 @@
               <w:rPr>
                 <w:webHidden/>
               </w:rPr>
-              <w:instrText xml:space="preserve"> PAGEREF _Toc92029041 \h </w:instrText>
+              <w:instrText xml:space="preserve"> PAGEREF _Toc92219592 \h </w:instrText>
             </w:r>
             <w:r>
               <w:rPr>
@@ -3077,7 +4419,7 @@
               <w:rPr>
                 <w:webHidden/>
               </w:rPr>
-              <w:t>10</w:t>
+              <w:t>12</w:t>
             </w:r>
             <w:r>
               <w:rPr>
@@ -3100,7 +4442,7 @@
               <w:lang w:val="en-GB" w:eastAsia="en-GB"/>
             </w:rPr>
           </w:pPr>
-          <w:hyperlink w:anchor="_Toc92029042" w:history="1">
+          <w:hyperlink w:anchor="_Toc92219593" w:history="1">
             <w:r>
               <w:rPr>
                 <w:rStyle w:val="Siuktni"/>
@@ -3123,7 +4465,7 @@
               <w:rPr>
                 <w:webHidden/>
               </w:rPr>
-              <w:instrText xml:space="preserve"> PAGEREF _Toc92029042 \h </w:instrText>
+              <w:instrText xml:space="preserve"> PAGEREF _Toc92219593 \h </w:instrText>
             </w:r>
             <w:r>
               <w:rPr>
@@ -3140,7 +4482,7 @@
               <w:rPr>
                 <w:webHidden/>
               </w:rPr>
-              <w:t>10</w:t>
+              <w:t>12</w:t>
             </w:r>
             <w:r>
               <w:rPr>
@@ -3163,7 +4505,7 @@
               <w:lang w:val="en-GB" w:eastAsia="en-GB"/>
             </w:rPr>
           </w:pPr>
-          <w:hyperlink w:anchor="_Toc92029043" w:history="1">
+          <w:hyperlink w:anchor="_Toc92219594" w:history="1">
             <w:r>
               <w:rPr>
                 <w:rStyle w:val="Siuktni"/>
@@ -3186,7 +4528,7 @@
               <w:rPr>
                 <w:webHidden/>
               </w:rPr>
-              <w:instrText xml:space="preserve"> PAGEREF _Toc92029043 \h </w:instrText>
+              <w:instrText xml:space="preserve"> PAGEREF _Toc92219594 \h </w:instrText>
             </w:r>
             <w:r>
               <w:rPr>
@@ -3203,7 +4545,7 @@
               <w:rPr>
                 <w:webHidden/>
               </w:rPr>
-              <w:t>10</w:t>
+              <w:t>12</w:t>
             </w:r>
             <w:r>
               <w:rPr>
@@ -3225,7 +4567,7 @@
               <w:lang w:val="en-GB" w:eastAsia="en-GB"/>
             </w:rPr>
           </w:pPr>
-          <w:hyperlink w:anchor="_Toc92029044" w:history="1">
+          <w:hyperlink w:anchor="_Toc92219595" w:history="1">
             <w:r>
               <w:rPr>
                 <w:rStyle w:val="Siuktni"/>
@@ -3248,7 +4590,7 @@
               <w:rPr>
                 <w:webHidden/>
               </w:rPr>
-              <w:instrText xml:space="preserve"> PAGEREF _Toc92029044 \h </w:instrText>
+              <w:instrText xml:space="preserve"> PAGEREF _Toc92219595 \h </w:instrText>
             </w:r>
             <w:r>
               <w:rPr>
@@ -3265,7 +4607,7 @@
               <w:rPr>
                 <w:webHidden/>
               </w:rPr>
-              <w:t>10</w:t>
+              <w:t>12</w:t>
             </w:r>
             <w:r>
               <w:rPr>
@@ -3287,7 +4629,7 @@
               <w:lang w:val="en-GB" w:eastAsia="en-GB"/>
             </w:rPr>
           </w:pPr>
-          <w:hyperlink w:anchor="_Toc92029045" w:history="1">
+          <w:hyperlink w:anchor="_Toc92219596" w:history="1">
             <w:r>
               <w:rPr>
                 <w:rStyle w:val="Siuktni"/>
@@ -3310,7 +4652,7 @@
               <w:rPr>
                 <w:webHidden/>
               </w:rPr>
-              <w:instrText xml:space="preserve"> PAGEREF _Toc92029045 \h </w:instrText>
+              <w:instrText xml:space="preserve"> PAGEREF _Toc92219596 \h </w:instrText>
             </w:r>
             <w:r>
               <w:rPr>
@@ -3327,7 +4669,7 @@
               <w:rPr>
                 <w:webHidden/>
               </w:rPr>
-              <w:t>10</w:t>
+              <w:t>12</w:t>
             </w:r>
             <w:r>
               <w:rPr>
@@ -3350,7 +4692,7 @@
               <w:lang w:val="en-GB" w:eastAsia="en-GB"/>
             </w:rPr>
           </w:pPr>
-          <w:hyperlink w:anchor="_Toc92029046" w:history="1">
+          <w:hyperlink w:anchor="_Toc92219597" w:history="1">
             <w:r>
               <w:rPr>
                 <w:rStyle w:val="Siuktni"/>
@@ -3373,7 +4715,7 @@
               <w:rPr>
                 <w:webHidden/>
               </w:rPr>
-              <w:instrText xml:space="preserve"> PAGEREF _Toc92029046 \h </w:instrText>
+              <w:instrText xml:space="preserve"> PAGEREF _Toc92219597 \h </w:instrText>
             </w:r>
             <w:r>
               <w:rPr>
@@ -3390,7 +4732,7 @@
               <w:rPr>
                 <w:webHidden/>
               </w:rPr>
-              <w:t>10</w:t>
+              <w:t>12</w:t>
             </w:r>
             <w:r>
               <w:rPr>
@@ -3412,7 +4754,7 @@
               <w:lang w:val="en-GB" w:eastAsia="en-GB"/>
             </w:rPr>
           </w:pPr>
-          <w:hyperlink w:anchor="_Toc92029047" w:history="1">
+          <w:hyperlink w:anchor="_Toc92219598" w:history="1">
             <w:r>
               <w:rPr>
                 <w:rStyle w:val="Siuktni"/>
@@ -3435,7 +4777,7 @@
               <w:rPr>
                 <w:webHidden/>
               </w:rPr>
-              <w:instrText xml:space="preserve"> PAGEREF _Toc92029047 \h </w:instrText>
+              <w:instrText xml:space="preserve"> PAGEREF _Toc92219598 \h </w:instrText>
             </w:r>
             <w:r>
               <w:rPr>
@@ -3452,7 +4794,7 @@
               <w:rPr>
                 <w:webHidden/>
               </w:rPr>
-              <w:t>10</w:t>
+              <w:t>12</w:t>
             </w:r>
             <w:r>
               <w:rPr>
@@ -3474,7 +4816,7 @@
               <w:lang w:val="en-GB" w:eastAsia="en-GB"/>
             </w:rPr>
           </w:pPr>
-          <w:hyperlink w:anchor="_Toc92029048" w:history="1">
+          <w:hyperlink w:anchor="_Toc92219599" w:history="1">
             <w:r>
               <w:rPr>
                 <w:rStyle w:val="Siuktni"/>
@@ -3497,7 +4839,7 @@
               <w:rPr>
                 <w:webHidden/>
               </w:rPr>
-              <w:instrText xml:space="preserve"> PAGEREF _Toc92029048 \h </w:instrText>
+              <w:instrText xml:space="preserve"> PAGEREF _Toc92219599 \h </w:instrText>
             </w:r>
             <w:r>
               <w:rPr>
@@ -3514,7 +4856,7 @@
               <w:rPr>
                 <w:webHidden/>
               </w:rPr>
-              <w:t>10</w:t>
+              <w:t>12</w:t>
             </w:r>
             <w:r>
               <w:rPr>
@@ -3536,7 +4878,7 @@
               <w:lang w:val="en-GB" w:eastAsia="en-GB"/>
             </w:rPr>
           </w:pPr>
-          <w:hyperlink w:anchor="_Toc92029049" w:history="1">
+          <w:hyperlink w:anchor="_Toc92219600" w:history="1">
             <w:r>
               <w:rPr>
                 <w:rStyle w:val="Siuktni"/>
@@ -3567,7 +4909,7 @@
               <w:rPr>
                 <w:webHidden/>
               </w:rPr>
-              <w:instrText xml:space="preserve"> PAGEREF _Toc92029049 \h </w:instrText>
+              <w:instrText xml:space="preserve"> PAGEREF _Toc92219600 \h </w:instrText>
             </w:r>
             <w:r>
               <w:rPr>
@@ -3584,7 +4926,7 @@
               <w:rPr>
                 <w:webHidden/>
               </w:rPr>
-              <w:t>10</w:t>
+              <w:t>12</w:t>
             </w:r>
             <w:r>
               <w:rPr>
@@ -3607,7 +4949,7 @@
               <w:lang w:val="en-GB" w:eastAsia="en-GB"/>
             </w:rPr>
           </w:pPr>
-          <w:hyperlink w:anchor="_Toc92029050" w:history="1">
+          <w:hyperlink w:anchor="_Toc92219601" w:history="1">
             <w:r>
               <w:rPr>
                 <w:rStyle w:val="Siuktni"/>
@@ -3631,7 +4973,7 @@
               <w:rPr>
                 <w:webHidden/>
               </w:rPr>
-              <w:instrText xml:space="preserve"> PAGEREF _Toc92029050 \h </w:instrText>
+              <w:instrText xml:space="preserve"> PAGEREF _Toc92219601 \h </w:instrText>
             </w:r>
             <w:r>
               <w:rPr>
@@ -3648,7 +4990,7 @@
               <w:rPr>
                 <w:webHidden/>
               </w:rPr>
-              <w:t>10</w:t>
+              <w:t>12</w:t>
             </w:r>
             <w:r>
               <w:rPr>
@@ -3671,7 +5013,7 @@
               <w:lang w:val="en-GB" w:eastAsia="en-GB"/>
             </w:rPr>
           </w:pPr>
-          <w:hyperlink w:anchor="_Toc92029051" w:history="1">
+          <w:hyperlink w:anchor="_Toc92219602" w:history="1">
             <w:r>
               <w:rPr>
                 <w:rStyle w:val="Siuktni"/>
@@ -3694,7 +5036,7 @@
               <w:rPr>
                 <w:webHidden/>
               </w:rPr>
-              <w:instrText xml:space="preserve"> PAGEREF _Toc92029051 \h </w:instrText>
+              <w:instrText xml:space="preserve"> PAGEREF _Toc92219602 \h </w:instrText>
             </w:r>
             <w:r>
               <w:rPr>
@@ -3711,7 +5053,7 @@
               <w:rPr>
                 <w:webHidden/>
               </w:rPr>
-              <w:t>10</w:t>
+              <w:t>12</w:t>
             </w:r>
             <w:r>
               <w:rPr>
@@ -3733,7 +5075,7 @@
               <w:lang w:val="en-GB" w:eastAsia="en-GB"/>
             </w:rPr>
           </w:pPr>
-          <w:hyperlink w:anchor="_Toc92029052" w:history="1">
+          <w:hyperlink w:anchor="_Toc92219603" w:history="1">
             <w:r>
               <w:rPr>
                 <w:rStyle w:val="Siuktni"/>
@@ -3756,7 +5098,7 @@
               <w:rPr>
                 <w:webHidden/>
               </w:rPr>
-              <w:instrText xml:space="preserve"> PAGEREF _Toc92029052 \h </w:instrText>
+              <w:instrText xml:space="preserve"> PAGEREF _Toc92219603 \h </w:instrText>
             </w:r>
             <w:r>
               <w:rPr>
@@ -3773,7 +5115,7 @@
               <w:rPr>
                 <w:webHidden/>
               </w:rPr>
-              <w:t>10</w:t>
+              <w:t>12</w:t>
             </w:r>
             <w:r>
               <w:rPr>
@@ -3795,7 +5137,7 @@
               <w:lang w:val="en-GB" w:eastAsia="en-GB"/>
             </w:rPr>
           </w:pPr>
-          <w:hyperlink w:anchor="_Toc92029053" w:history="1">
+          <w:hyperlink w:anchor="_Toc92219604" w:history="1">
             <w:r>
               <w:rPr>
                 <w:rStyle w:val="Siuktni"/>
@@ -3818,7 +5160,7 @@
               <w:rPr>
                 <w:webHidden/>
               </w:rPr>
-              <w:instrText xml:space="preserve"> PAGEREF _Toc92029053 \h </w:instrText>
+              <w:instrText xml:space="preserve"> PAGEREF _Toc92219604 \h </w:instrText>
             </w:r>
             <w:r>
               <w:rPr>
@@ -3835,7 +5177,7 @@
               <w:rPr>
                 <w:webHidden/>
               </w:rPr>
-              <w:t>10</w:t>
+              <w:t>12</w:t>
             </w:r>
             <w:r>
               <w:rPr>
@@ -3857,7 +5199,7 @@
               <w:lang w:val="en-GB" w:eastAsia="en-GB"/>
             </w:rPr>
           </w:pPr>
-          <w:hyperlink w:anchor="_Toc92029054" w:history="1">
+          <w:hyperlink w:anchor="_Toc92219605" w:history="1">
             <w:r>
               <w:rPr>
                 <w:rStyle w:val="Siuktni"/>
@@ -3881,7 +5223,7 @@
               <w:rPr>
                 <w:webHidden/>
               </w:rPr>
-              <w:instrText xml:space="preserve"> PAGEREF _Toc92029054 \h </w:instrText>
+              <w:instrText xml:space="preserve"> PAGEREF _Toc92219605 \h </w:instrText>
             </w:r>
             <w:r>
               <w:rPr>
@@ -3898,7 +5240,7 @@
               <w:rPr>
                 <w:webHidden/>
               </w:rPr>
-              <w:t>11</w:t>
+              <w:t>13</w:t>
             </w:r>
             <w:r>
               <w:rPr>
@@ -3921,7 +5263,7 @@
               <w:lang w:val="en-GB" w:eastAsia="en-GB"/>
             </w:rPr>
           </w:pPr>
-          <w:hyperlink w:anchor="_Toc92029055" w:history="1">
+          <w:hyperlink w:anchor="_Toc92219606" w:history="1">
             <w:r>
               <w:rPr>
                 <w:rStyle w:val="Siuktni"/>
@@ -3944,7 +5286,7 @@
               <w:rPr>
                 <w:webHidden/>
               </w:rPr>
-              <w:instrText xml:space="preserve"> PAGEREF _Toc92029055 \h </w:instrText>
+              <w:instrText xml:space="preserve"> PAGEREF _Toc92219606 \h </w:instrText>
             </w:r>
             <w:r>
               <w:rPr>
@@ -3961,7 +5303,7 @@
               <w:rPr>
                 <w:webHidden/>
               </w:rPr>
-              <w:t>11</w:t>
+              <w:t>13</w:t>
             </w:r>
             <w:r>
               <w:rPr>
@@ -3984,7 +5326,7 @@
               <w:lang w:val="en-GB" w:eastAsia="en-GB"/>
             </w:rPr>
           </w:pPr>
-          <w:hyperlink w:anchor="_Toc92029056" w:history="1">
+          <w:hyperlink w:anchor="_Toc92219607" w:history="1">
             <w:r>
               <w:rPr>
                 <w:rStyle w:val="Siuktni"/>
@@ -4007,7 +5349,7 @@
               <w:rPr>
                 <w:webHidden/>
               </w:rPr>
-              <w:instrText xml:space="preserve"> PAGEREF _Toc92029056 \h </w:instrText>
+              <w:instrText xml:space="preserve"> PAGEREF _Toc92219607 \h </w:instrText>
             </w:r>
             <w:r>
               <w:rPr>
@@ -4024,7 +5366,7 @@
               <w:rPr>
                 <w:webHidden/>
               </w:rPr>
-              <w:t>11</w:t>
+              <w:t>13</w:t>
             </w:r>
             <w:r>
               <w:rPr>
@@ -4047,7 +5389,7 @@
               <w:lang w:val="en-GB" w:eastAsia="en-GB"/>
             </w:rPr>
           </w:pPr>
-          <w:hyperlink w:anchor="_Toc92029057" w:history="1">
+          <w:hyperlink w:anchor="_Toc92219608" w:history="1">
             <w:r>
               <w:rPr>
                 <w:rStyle w:val="Siuktni"/>
@@ -4070,7 +5412,7 @@
               <w:rPr>
                 <w:webHidden/>
               </w:rPr>
-              <w:instrText xml:space="preserve"> PAGEREF _Toc92029057 \h </w:instrText>
+              <w:instrText xml:space="preserve"> PAGEREF _Toc92219608 \h </w:instrText>
             </w:r>
             <w:r>
               <w:rPr>
@@ -4087,7 +5429,7 @@
               <w:rPr>
                 <w:webHidden/>
               </w:rPr>
-              <w:t>11</w:t>
+              <w:t>13</w:t>
             </w:r>
             <w:r>
               <w:rPr>
@@ -4110,7 +5452,7 @@
               <w:lang w:val="en-GB" w:eastAsia="en-GB"/>
             </w:rPr>
           </w:pPr>
-          <w:hyperlink w:anchor="_Toc92029058" w:history="1">
+          <w:hyperlink w:anchor="_Toc92219609" w:history="1">
             <w:r>
               <w:rPr>
                 <w:rStyle w:val="Siuktni"/>
@@ -4133,7 +5475,7 @@
               <w:rPr>
                 <w:webHidden/>
               </w:rPr>
-              <w:instrText xml:space="preserve"> PAGEREF _Toc92029058 \h </w:instrText>
+              <w:instrText xml:space="preserve"> PAGEREF _Toc92219609 \h </w:instrText>
             </w:r>
             <w:r>
               <w:rPr>
@@ -4150,7 +5492,7 @@
               <w:rPr>
                 <w:webHidden/>
               </w:rPr>
-              <w:t>11</w:t>
+              <w:t>13</w:t>
             </w:r>
             <w:r>
               <w:rPr>
@@ -4172,7 +5514,7 @@
               <w:lang w:val="en-GB" w:eastAsia="en-GB"/>
             </w:rPr>
           </w:pPr>
-          <w:hyperlink w:anchor="_Toc92029059" w:history="1">
+          <w:hyperlink w:anchor="_Toc92219610" w:history="1">
             <w:r>
               <w:rPr>
                 <w:rStyle w:val="Siuktni"/>
@@ -4195,7 +5537,7 @@
               <w:rPr>
                 <w:webHidden/>
               </w:rPr>
-              <w:instrText xml:space="preserve"> PAGEREF _Toc92029059 \h </w:instrText>
+              <w:instrText xml:space="preserve"> PAGEREF _Toc92219610 \h </w:instrText>
             </w:r>
             <w:r>
               <w:rPr>
@@ -4212,7 +5554,7 @@
               <w:rPr>
                 <w:webHidden/>
               </w:rPr>
-              <w:t>11</w:t>
+              <w:t>13</w:t>
             </w:r>
             <w:r>
               <w:rPr>
@@ -4234,7 +5576,7 @@
               <w:lang w:val="en-GB" w:eastAsia="en-GB"/>
             </w:rPr>
           </w:pPr>
-          <w:hyperlink w:anchor="_Toc92029060" w:history="1">
+          <w:hyperlink w:anchor="_Toc92219611" w:history="1">
             <w:r>
               <w:rPr>
                 <w:rStyle w:val="Siuktni"/>
@@ -4257,7 +5599,7 @@
               <w:rPr>
                 <w:webHidden/>
               </w:rPr>
-              <w:instrText xml:space="preserve"> PAGEREF _Toc92029060 \h </w:instrText>
+              <w:instrText xml:space="preserve"> PAGEREF _Toc92219611 \h </w:instrText>
             </w:r>
             <w:r>
               <w:rPr>
@@ -4274,7 +5616,7 @@
               <w:rPr>
                 <w:webHidden/>
               </w:rPr>
-              <w:t>11</w:t>
+              <w:t>13</w:t>
             </w:r>
             <w:r>
               <w:rPr>
@@ -4297,7 +5639,7 @@
               <w:lang w:val="en-GB" w:eastAsia="en-GB"/>
             </w:rPr>
           </w:pPr>
-          <w:hyperlink w:anchor="_Toc92029061" w:history="1">
+          <w:hyperlink w:anchor="_Toc92219612" w:history="1">
             <w:r>
               <w:rPr>
                 <w:rStyle w:val="Siuktni"/>
@@ -4320,7 +5662,7 @@
               <w:rPr>
                 <w:webHidden/>
               </w:rPr>
-              <w:instrText xml:space="preserve"> PAGEREF _Toc92029061 \h </w:instrText>
+              <w:instrText xml:space="preserve"> PAGEREF _Toc92219612 \h </w:instrText>
             </w:r>
             <w:r>
               <w:rPr>
@@ -4337,7 +5679,7 @@
               <w:rPr>
                 <w:webHidden/>
               </w:rPr>
-              <w:t>11</w:t>
+              <w:t>13</w:t>
             </w:r>
             <w:r>
               <w:rPr>
@@ -4376,7 +5718,7 @@
           <w:lang w:val="sv-SE"/>
         </w:rPr>
       </w:pPr>
-      <w:bookmarkStart w:id="4" w:name="_Toc92029022"/>
+      <w:bookmarkStart w:id="4" w:name="_Toc92219553"/>
       <w:r>
         <w:rPr>
           <w:sz w:val="28"/>
@@ -4418,7 +5760,7 @@
           <w:lang w:val="sv-SE"/>
         </w:rPr>
       </w:pPr>
-      <w:bookmarkStart w:id="5" w:name="_Toc92029023"/>
+      <w:bookmarkStart w:id="5" w:name="_Toc92219554"/>
       <w:r>
         <w:rPr>
           <w:sz w:val="28"/>
@@ -4500,6 +5842,7 @@
           <w:sz w:val="28"/>
           <w:szCs w:val="28"/>
         </w:rPr>
+        <w:lastRenderedPageBreak/>
         <w:fldChar w:fldCharType="end"/>
       </w:r>
     </w:p>
@@ -4534,7 +5877,7 @@
           <w:szCs w:val="28"/>
         </w:rPr>
       </w:pPr>
-      <w:bookmarkStart w:id="6" w:name="_Toc92029024"/>
+      <w:bookmarkStart w:id="6" w:name="_Toc92219555"/>
       <w:r>
         <w:rPr>
           <w:sz w:val="28"/>
@@ -4588,7 +5931,7 @@
           <w:szCs w:val="28"/>
         </w:rPr>
       </w:pPr>
-      <w:bookmarkStart w:id="7" w:name="_Toc92029025"/>
+      <w:bookmarkStart w:id="7" w:name="_Toc92219556"/>
       <w:r>
         <w:rPr>
           <w:sz w:val="28"/>
@@ -5413,7 +6756,7 @@
           <w:numId w:val="51"/>
         </w:numPr>
       </w:pPr>
-      <w:bookmarkStart w:id="8" w:name="_Toc92029026"/>
+      <w:bookmarkStart w:id="8" w:name="_Toc92219557"/>
       <w:r>
         <w:lastRenderedPageBreak/>
         <w:t>TỔNG QUAN</w:t>
@@ -5427,7 +6770,7 @@
       <w:pPr>
         <w:pStyle w:val="u2"/>
       </w:pPr>
-      <w:bookmarkStart w:id="9" w:name="_Toc92029027"/>
+      <w:bookmarkStart w:id="9" w:name="_Toc92219558"/>
       <w:r>
         <w:t>CƠ SỞ LÝ THUYẾT</w:t>
       </w:r>
@@ -5437,7 +6780,7 @@
       <w:pPr>
         <w:pStyle w:val="u3"/>
       </w:pPr>
-      <w:bookmarkStart w:id="10" w:name="_Toc92029028"/>
+      <w:bookmarkStart w:id="10" w:name="_Toc92219559"/>
       <w:r>
         <w:t>Tổng quan v</w:t>
       </w:r>
@@ -5462,12 +6805,14 @@
           <w:lang w:val="en-US"/>
         </w:rPr>
       </w:pPr>
+      <w:bookmarkStart w:id="11" w:name="_Toc92219560"/>
       <w:r>
         <w:rPr>
           <w:lang w:val="en-US"/>
         </w:rPr>
         <w:t>Lịch sử ra đời của tường lửa</w:t>
       </w:r>
+      <w:bookmarkEnd w:id="11"/>
     </w:p>
     <w:p>
       <w:pPr>
@@ -7394,12 +8739,14 @@
           <w:lang w:val="en-US"/>
         </w:rPr>
       </w:pPr>
+      <w:bookmarkStart w:id="12" w:name="_Toc92219561"/>
       <w:r>
         <w:rPr>
           <w:lang w:val="en-US"/>
         </w:rPr>
         <w:t>Mục đích của tường lửa</w:t>
       </w:r>
+      <w:bookmarkEnd w:id="12"/>
     </w:p>
     <w:p>
       <w:pPr>
@@ -9236,12 +10583,14 @@
       <w:pPr>
         <w:pStyle w:val="u4"/>
       </w:pPr>
+      <w:bookmarkStart w:id="13" w:name="_Toc92219562"/>
       <w:r>
         <w:rPr>
           <w:lang w:val="en-US"/>
         </w:rPr>
         <w:t>Chức năng của tường lửa</w:t>
       </w:r>
+      <w:bookmarkEnd w:id="13"/>
     </w:p>
     <w:p>
       <w:pPr>
@@ -9426,7 +10775,7 @@
       <w:pPr>
         <w:pStyle w:val="u3"/>
       </w:pPr>
-      <w:bookmarkStart w:id="11" w:name="_Toc92029029"/>
+      <w:bookmarkStart w:id="14" w:name="_Toc92219563"/>
       <w:r>
         <w:t xml:space="preserve">Tổng quan về </w:t>
       </w:r>
@@ -9436,7 +10785,7 @@
         </w:rPr>
         <w:t>công nghệ ảo hóa VMware</w:t>
       </w:r>
-      <w:bookmarkEnd w:id="11"/>
+      <w:bookmarkEnd w:id="14"/>
     </w:p>
     <w:p>
       <w:pPr>
@@ -9445,7 +10794,8 @@
           <w:lang w:val="en-US"/>
         </w:rPr>
       </w:pPr>
-      <w:bookmarkStart w:id="12" w:name="_Hlk92030895"/>
+      <w:bookmarkStart w:id="15" w:name="_Hlk92030895"/>
+      <w:bookmarkStart w:id="16" w:name="_Toc92219564"/>
       <w:r>
         <w:rPr>
           <w:lang w:val="en-US"/>
@@ -9456,14 +10806,9 @@
         <w:rPr>
           <w:lang w:val="en-US"/>
         </w:rPr>
-        <w:t>VMware</w:t>
-      </w:r>
-      <w:r>
-        <w:rPr>
-          <w:lang w:val="en-US"/>
-        </w:rPr>
-        <w:t xml:space="preserve"> Workstation</w:t>
-      </w:r>
+        <w:t>VMware Workstation</w:t>
+      </w:r>
+      <w:bookmarkEnd w:id="16"/>
     </w:p>
     <w:p>
       <w:pPr>
@@ -9478,14 +10823,44 @@
         <w:rPr>
           <w:lang w:eastAsia="ja-JP"/>
         </w:rPr>
-        <w:t>…</w:t>
-      </w:r>
-    </w:p>
-    <w:p>
-      <w:pPr>
+        <w:t>VMWare Workstation là một hypervisor (phần mềm máy ảo) chạy trên hệ điều hành Windows và Linux cho phép người dùng thiết lập</w:t>
+      </w:r>
+      <w:r>
         <w:rPr>
           <w:lang w:eastAsia="ja-JP"/>
         </w:rPr>
+        <w:t xml:space="preserve"> một hoặc nhiều</w:t>
+      </w:r>
+      <w:r>
+        <w:rPr>
+          <w:lang w:eastAsia="ja-JP"/>
+        </w:rPr>
+        <w:t xml:space="preserve"> máy ảo</w:t>
+      </w:r>
+      <w:r>
+        <w:rPr>
+          <w:lang w:eastAsia="ja-JP"/>
+        </w:rPr>
+        <w:t xml:space="preserve"> trên một máy vật lý và sử dụng đồng thời cùng với máy vật lý. Mỗi máy ảo có thể thực hiện hệ điều hành của riêng mình. VMWare Workstation hỗ trợ các bộ điều hợp mạng máy chủ hiện có và chia sẻ ổ đĩa vật lý với máy ảo. Nó cho phép </w:t>
+      </w:r>
+      <w:r>
+        <w:rPr>
+          <w:lang w:eastAsia="ja-JP"/>
+        </w:rPr>
+        <w:t>tệp tin</w:t>
+      </w:r>
+      <w:r>
+        <w:rPr>
+          <w:lang w:eastAsia="ja-JP"/>
+        </w:rPr>
+        <w:t xml:space="preserve"> ISO có thể được gắn dưới dạng ổ đĩa ảo và được triển khai dưới dạng tệp .vmdk</w:t>
+      </w:r>
+    </w:p>
+    <w:p>
+      <w:pPr>
+        <w:rPr>
+          <w:lang w:eastAsia="ja-JP"/>
+        </w:rPr>
       </w:pPr>
     </w:p>
     <w:p>
@@ -9495,6 +10870,7 @@
           <w:lang w:val="en-US"/>
         </w:rPr>
       </w:pPr>
+      <w:bookmarkStart w:id="17" w:name="_Toc92219565"/>
       <w:r>
         <w:rPr>
           <w:lang w:val="en-US"/>
@@ -9505,14 +10881,9 @@
         <w:rPr>
           <w:lang w:val="en-US"/>
         </w:rPr>
-        <w:t>VMware Workstatio</w:t>
-      </w:r>
-      <w:r>
-        <w:rPr>
-          <w:lang w:val="en-US"/>
-        </w:rPr>
-        <w:t>n</w:t>
-      </w:r>
+        <w:t>VMware Workstation</w:t>
+      </w:r>
+      <w:bookmarkEnd w:id="17"/>
     </w:p>
     <w:p>
       <w:pPr>
@@ -9527,37 +10898,37 @@
         <w:rPr>
           <w:lang w:eastAsia="ja-JP"/>
         </w:rPr>
-        <w:t>…</w:t>
-      </w:r>
-    </w:p>
-    <w:p>
-      <w:pPr>
+        <w:t>VMWare Workstation ra đời nhằm phục vụ người dùng khắc phục một số hạn chế khi sử dụng chỉ một máy tính duy nhất. Vì mỗi máy ảo có thể thiết lập một địa chỉ IP khác nhau nên việc sử dụng VMWare Workstation có thể giúp người dùng chạy và làm việc độc lập với máy tính vật lý</w:t>
+      </w:r>
+      <w:r>
         <w:rPr>
           <w:lang w:eastAsia="ja-JP"/>
         </w:rPr>
-      </w:pPr>
-    </w:p>
-    <w:p>
-      <w:pPr>
-        <w:pStyle w:val="u4"/>
-      </w:pPr>
-      <w:r>
-        <w:rPr>
-          <w:lang w:val="en-US"/>
-        </w:rPr>
-        <w:t xml:space="preserve">Chức năng của </w:t>
-      </w:r>
-      <w:r>
-        <w:rPr>
-          <w:lang w:val="en-US"/>
-        </w:rPr>
-        <w:t>VMware Workstatio</w:t>
-      </w:r>
-      <w:r>
-        <w:rPr>
-          <w:lang w:val="en-US"/>
-        </w:rPr>
-        <w:t>n</w:t>
+        <w:t>, nó giúp người dùng dùng thử một hệ điều hành mới, chạy cùng lúc nhiều phần mềm dành riêng cho các hệ điều hành khác nhau trên máy tính, các lập trình viên sau khi tạo ra một phần mềm họ sẽ có thể kiểm tra hoạt động của phần mềm đó trên tất cả các hệ điều hành trước khi phát hành tới tay người sử dụng</w:t>
+      </w:r>
+      <w:r>
+        <w:rPr>
+          <w:lang w:eastAsia="ja-JP"/>
+        </w:rPr>
+        <w:t>,</w:t>
+      </w:r>
+      <w:r>
+        <w:rPr>
+          <w:lang w:eastAsia="ja-JP"/>
+        </w:rPr>
+        <w:t xml:space="preserve"> </w:t>
+      </w:r>
+      <w:r>
+        <w:rPr>
+          <w:lang w:eastAsia="ja-JP"/>
+        </w:rPr>
+        <w:t xml:space="preserve">ngoài ra </w:t>
+      </w:r>
+      <w:r>
+        <w:rPr>
+          <w:lang w:eastAsia="ja-JP"/>
+        </w:rPr>
+        <w:t>người dùng có thể truy cập các trang web có độ an toàn thấp, nếu bị nhiễm virus hoặc hư hỏng nó có thể được loại bỏ và thay thế bằng một bản sao mới hoàn toàn một cách nhanh chóng.</w:t>
       </w:r>
     </w:p>
     <w:p>
@@ -9569,12 +10940,6 @@
           <w:lang w:eastAsia="ja-JP"/>
         </w:rPr>
       </w:pPr>
-      <w:r>
-        <w:rPr>
-          <w:lang w:eastAsia="ja-JP"/>
-        </w:rPr>
-        <w:t>…</w:t>
-      </w:r>
     </w:p>
     <w:p>
       <w:pPr>
@@ -9588,43 +10953,6 @@
     </w:p>
     <w:p>
       <w:pPr>
-        <w:pStyle w:val="u3"/>
-      </w:pPr>
-      <w:bookmarkStart w:id="13" w:name="_Toc92029030"/>
-      <w:bookmarkEnd w:id="12"/>
-      <w:r>
-        <w:t xml:space="preserve">Tổng quan về </w:t>
-      </w:r>
-      <w:r>
-        <w:rPr>
-          <w:lang w:val="en-US"/>
-        </w:rPr>
-        <w:t>Kali Linux</w:t>
-      </w:r>
-      <w:bookmarkEnd w:id="13"/>
-    </w:p>
-    <w:p>
-      <w:pPr>
-        <w:pStyle w:val="u4"/>
-        <w:rPr>
-          <w:lang w:val="en-US"/>
-        </w:rPr>
-      </w:pPr>
-      <w:r>
-        <w:rPr>
-          <w:lang w:val="en-US"/>
-        </w:rPr>
-        <w:t xml:space="preserve">Lịch sử ra đời của </w:t>
-      </w:r>
-      <w:r>
-        <w:rPr>
-          <w:lang w:val="en-US"/>
-        </w:rPr>
-        <w:t>Kali Linux</w:t>
-      </w:r>
-    </w:p>
-    <w:p>
-      <w:pPr>
         <w:spacing w:before="120" w:after="120" w:line="360" w:lineRule="auto"/>
         <w:ind w:firstLine="720"/>
         <w:jc w:val="both"/>
@@ -9632,39 +10960,33 @@
           <w:lang w:eastAsia="ja-JP"/>
         </w:rPr>
       </w:pPr>
-      <w:r>
+    </w:p>
+    <w:p>
+      <w:pPr>
         <w:rPr>
           <w:lang w:eastAsia="ja-JP"/>
         </w:rPr>
-        <w:t>…</w:t>
-      </w:r>
-    </w:p>
-    <w:p>
-      <w:pPr>
-        <w:rPr>
-          <w:lang w:eastAsia="ja-JP"/>
-        </w:rPr>
       </w:pPr>
     </w:p>
     <w:p>
       <w:pPr>
         <w:pStyle w:val="u4"/>
+      </w:pPr>
+      <w:bookmarkStart w:id="18" w:name="_Toc92219566"/>
+      <w:r>
         <w:rPr>
           <w:lang w:val="en-US"/>
         </w:rPr>
-      </w:pPr>
+        <w:lastRenderedPageBreak/>
+        <w:t xml:space="preserve">Chức năng của </w:t>
+      </w:r>
       <w:r>
         <w:rPr>
           <w:lang w:val="en-US"/>
         </w:rPr>
-        <w:t xml:space="preserve">Mục đích của </w:t>
-      </w:r>
-      <w:r>
-        <w:rPr>
-          <w:lang w:val="en-US"/>
-        </w:rPr>
-        <w:t>Kali Linux</w:t>
-      </w:r>
+        <w:t>VMware Workstation</w:t>
+      </w:r>
+      <w:bookmarkEnd w:id="18"/>
     </w:p>
     <w:p>
       <w:pPr>
@@ -9679,31 +11001,7 @@
         <w:rPr>
           <w:lang w:eastAsia="ja-JP"/>
         </w:rPr>
-        <w:t>…</w:t>
-      </w:r>
-    </w:p>
-    <w:p>
-      <w:pPr>
-        <w:rPr>
-          <w:lang w:eastAsia="ja-JP"/>
-        </w:rPr>
-      </w:pPr>
-    </w:p>
-    <w:p>
-      <w:pPr>
-        <w:pStyle w:val="u4"/>
-      </w:pPr>
-      <w:r>
-        <w:rPr>
-          <w:lang w:val="en-US"/>
-        </w:rPr>
-        <w:t>Chức năng của</w:t>
-      </w:r>
-      <w:r>
-        <w:rPr>
-          <w:lang w:val="en-US"/>
-        </w:rPr>
-        <w:t xml:space="preserve"> Kali Linux</w:t>
+        <w:t>Một số tính năng của VMWare Workstation được thiết lập nhằm đáp ứng nhu cầu sử dụng đa dạng của người dùng.</w:t>
       </w:r>
     </w:p>
     <w:p>
@@ -9719,7 +11017,37 @@
         <w:rPr>
           <w:lang w:eastAsia="ja-JP"/>
         </w:rPr>
-        <w:t>…</w:t>
+        <w:t>-</w:t>
+      </w:r>
+      <w:r>
+        <w:rPr>
+          <w:lang w:eastAsia="ja-JP"/>
+        </w:rPr>
+        <w:tab/>
+      </w:r>
+      <w:r>
+        <w:rPr>
+          <w:lang w:eastAsia="ja-JP"/>
+        </w:rPr>
+        <w:t>Giao diện gọn gàng và đơn giản</w:t>
+      </w:r>
+      <w:r>
+        <w:rPr>
+          <w:lang w:eastAsia="ja-JP"/>
+        </w:rPr>
+        <w:t xml:space="preserve">. </w:t>
+      </w:r>
+      <w:r>
+        <w:rPr>
+          <w:lang w:eastAsia="ja-JP"/>
+        </w:rPr>
+        <w:t>Tốc độ đồ họa cao giúp người dùng có thể chạy các ứng dụng đồ họa nặng trên máy ảo mà không gặp bất kỳ sự cố nào. Hơn nữa chương trình còn được tích hợp thư viện máy ảo, cho phép người dùng tìm kiếm và truy cập hệ điều hành khác một cách nhanh chóng. Ngoài ra, nó hỗ trợ độ phân giải QHD và 4K UHD để hiển thị tốt hơn</w:t>
+      </w:r>
+      <w:r>
+        <w:rPr>
+          <w:lang w:eastAsia="ja-JP"/>
+        </w:rPr>
+        <w:t>.</w:t>
       </w:r>
     </w:p>
     <w:p>
@@ -9727,39 +11055,23 @@
         <w:spacing w:before="120" w:after="120" w:line="360" w:lineRule="auto"/>
         <w:ind w:firstLine="720"/>
         <w:jc w:val="both"/>
-      </w:pPr>
-    </w:p>
-    <w:p>
-      <w:pPr>
-        <w:pStyle w:val="u2"/>
-      </w:pPr>
-      <w:bookmarkStart w:id="14" w:name="_Toc92029031"/>
-      <w:r>
-        <w:t xml:space="preserve">CÁC </w:t>
-      </w:r>
-      <w:r>
-        <w:t>BƯỚC</w:t>
-      </w:r>
-      <w:r>
-        <w:t xml:space="preserve"> </w:t>
-      </w:r>
-      <w:r>
-        <w:t>KIỂM THỬ LỖ HỔNG BẢO MẬT</w:t>
-      </w:r>
-      <w:bookmarkEnd w:id="14"/>
-    </w:p>
-    <w:p>
-      <w:pPr>
-        <w:pStyle w:val="u3"/>
-      </w:pPr>
-      <w:bookmarkStart w:id="15" w:name="_Toc92029032"/>
-      <w:r>
-        <w:rPr>
-          <w:lang w:val="en-US"/>
-        </w:rPr>
-        <w:t>Phương pháp 1</w:t>
-      </w:r>
-      <w:bookmarkEnd w:id="15"/>
+        <w:rPr>
+          <w:lang w:eastAsia="ja-JP"/>
+        </w:rPr>
+      </w:pPr>
+      <w:r>
+        <w:rPr>
+          <w:lang w:eastAsia="ja-JP"/>
+        </w:rPr>
+        <w:t>-</w:t>
+      </w:r>
+      <w:r>
+        <w:rPr>
+          <w:lang w:eastAsia="ja-JP"/>
+        </w:rPr>
+        <w:tab/>
+        <w:t>Đa dạng hệ điều hành. Phần mềm này tạo ra một lớp ảo hóa giữa hệ điều hành chủ và hệ điều hành ảo. Điều này cho phép người dùng Windows hoặc Linux chạy đồng thời nhiều hệ điều hành như macOS, Linux, Android, Windows trên thiết bị.</w:t>
+      </w:r>
     </w:p>
     <w:p>
       <w:pPr>
@@ -9774,42 +11086,43 @@
         <w:rPr>
           <w:lang w:eastAsia="ja-JP"/>
         </w:rPr>
-        <w:t>…</w:t>
-      </w:r>
-    </w:p>
-    <w:p>
-      <w:pPr>
-        <w:pStyle w:val="u3"/>
-      </w:pPr>
-      <w:bookmarkStart w:id="16" w:name="_Toc92029033"/>
-      <w:r>
-        <w:rPr>
-          <w:lang w:val="en-US"/>
-        </w:rPr>
-        <w:lastRenderedPageBreak/>
-        <w:t>Phương pháp 2</w:t>
-      </w:r>
-      <w:bookmarkEnd w:id="16"/>
+        <w:t>-</w:t>
+      </w:r>
+      <w:r>
+        <w:rPr>
+          <w:lang w:eastAsia="ja-JP"/>
+        </w:rPr>
+        <w:tab/>
+        <w:t xml:space="preserve">Thiết lập môi trường bảo mật. </w:t>
+      </w:r>
+      <w:r>
+        <w:rPr>
+          <w:lang w:eastAsia="ja-JP"/>
+        </w:rPr>
+        <w:t>Chương trình này cho phép người dùng chạy hệ thống thứ hai với độ bảo mật cao nhất. Người dùng có thể sử dụng chương trình để chạy một hệ điều hành có các cài đặt về quyền riêng tư, công cụ và cấu hình mạng khác với desktop chính. Chương trình cũng cung cấp một loạt các công cụ mà bạn có thể sử dụng để kiểm tra bất kỳ lỗ hổng nào trong máy ảo của mình.</w:t>
+      </w:r>
     </w:p>
     <w:p>
       <w:pPr>
         <w:spacing w:before="120" w:after="120" w:line="360" w:lineRule="auto"/>
         <w:ind w:firstLine="720"/>
         <w:jc w:val="both"/>
-      </w:pPr>
-      <w:r>
-        <w:t>…</w:t>
-      </w:r>
-    </w:p>
-    <w:p>
-      <w:pPr>
-        <w:pStyle w:val="u3"/>
-      </w:pPr>
-      <w:r>
-        <w:rPr>
-          <w:lang w:val="en-US"/>
-        </w:rPr>
-        <w:t>Phương pháp 2</w:t>
+        <w:rPr>
+          <w:lang w:eastAsia="ja-JP"/>
+        </w:rPr>
+      </w:pPr>
+      <w:r>
+        <w:rPr>
+          <w:lang w:eastAsia="ja-JP"/>
+        </w:rPr>
+        <w:t>-</w:t>
+      </w:r>
+      <w:r>
+        <w:rPr>
+          <w:lang w:eastAsia="ja-JP"/>
+        </w:rPr>
+        <w:tab/>
+        <w:t>Hoàn tác snapshot. Chương trình cho phép người dùng chụp nhiều snapshot của hệ điều hành để nếu có gì sai sót, có thể hoàn tác về snapshot trước đó. Tất cả snapshot xuất hiện trong một hệ  thống phân cấp phức tạp dạng cây và người dùng có thể quay lại một snapshot tùy ý bất cứ khi nào có nhu cầu. Hơn nữa, người dùng có thể tạo snapshot ngay cả khii máy ảo đang tắt hoặc bị treo.</w:t>
       </w:r>
     </w:p>
     <w:p>
@@ -9817,20 +11130,28 @@
         <w:spacing w:before="120" w:after="120" w:line="360" w:lineRule="auto"/>
         <w:ind w:firstLine="720"/>
         <w:jc w:val="both"/>
-      </w:pPr>
-      <w:r>
-        <w:t>…</w:t>
-      </w:r>
-    </w:p>
-    <w:p>
-      <w:pPr>
-        <w:pStyle w:val="u3"/>
-      </w:pPr>
-      <w:r>
-        <w:rPr>
-          <w:lang w:val="en-US"/>
-        </w:rPr>
-        <w:t>Phương pháp 2</w:t>
+        <w:rPr>
+          <w:lang w:eastAsia="ja-JP"/>
+        </w:rPr>
+      </w:pPr>
+      <w:r>
+        <w:rPr>
+          <w:lang w:eastAsia="ja-JP"/>
+        </w:rPr>
+        <w:t>-</w:t>
+      </w:r>
+      <w:r>
+        <w:rPr>
+          <w:lang w:eastAsia="ja-JP"/>
+        </w:rPr>
+        <w:tab/>
+        <w:t xml:space="preserve">Kết nối với các server khác. Chương trình này cho phép người dùng kết nối an toàn với các </w:t>
+      </w:r>
+      <w:r>
+        <w:rPr>
+          <w:lang w:eastAsia="ja-JP"/>
+        </w:rPr>
+        <w:t>server khác. Bằng cách này, người dùng có thể chỉnh sửa vai trò, thay đổi quyền, quản lý các hành động và tạo các máy ảo bổ sung,… Thông qua chức năng này, người dùng có thể quản lý các máy ảo từ xa như quản lý bất kỳ hệ điều hành khách nào trên máy tính vật lý.</w:t>
       </w:r>
     </w:p>
     <w:p>
@@ -9838,20 +11159,29 @@
         <w:spacing w:before="120" w:after="120" w:line="360" w:lineRule="auto"/>
         <w:ind w:firstLine="720"/>
         <w:jc w:val="both"/>
-      </w:pPr>
-      <w:r>
-        <w:t>…</w:t>
-      </w:r>
-    </w:p>
-    <w:p>
-      <w:pPr>
-        <w:pStyle w:val="u3"/>
-      </w:pPr>
-      <w:r>
-        <w:rPr>
-          <w:lang w:val="en-US"/>
-        </w:rPr>
-        <w:t>Phương pháp 2</w:t>
+        <w:rPr>
+          <w:lang w:eastAsia="ja-JP"/>
+        </w:rPr>
+      </w:pPr>
+      <w:r>
+        <w:rPr>
+          <w:lang w:eastAsia="ja-JP"/>
+        </w:rPr>
+        <w:t>-</w:t>
+      </w:r>
+      <w:r>
+        <w:rPr>
+          <w:lang w:eastAsia="ja-JP"/>
+        </w:rPr>
+        <w:tab/>
+        <w:t xml:space="preserve">Chia sẻ máy ảo. Chương trình này hỗ trợ chia sẻ máy ảo với người dùng khác đang chạy cùng chương trình. Vì vậy nếu có kết nối Internet, người dùng có thể kết nối từ xa với các máy ảo khác. Chức năng này cho phép tạo ra một máy chủ mạnh </w:t>
+      </w:r>
+      <w:r>
+        <w:rPr>
+          <w:lang w:eastAsia="ja-JP"/>
+        </w:rPr>
+        <w:lastRenderedPageBreak/>
+        <w:t>mẽ và cho phép máy tính không có đủ tài nguyên kết nối và chạy nhiều hệ điều hành khác nhau.</w:t>
       </w:r>
     </w:p>
     <w:p>
@@ -9859,20 +11189,28 @@
         <w:spacing w:before="120" w:after="120" w:line="360" w:lineRule="auto"/>
         <w:ind w:firstLine="720"/>
         <w:jc w:val="both"/>
-      </w:pPr>
-      <w:r>
-        <w:t>…</w:t>
-      </w:r>
-    </w:p>
-    <w:p>
-      <w:pPr>
-        <w:pStyle w:val="u3"/>
-      </w:pPr>
-      <w:r>
-        <w:rPr>
-          <w:lang w:val="en-US"/>
-        </w:rPr>
-        <w:t>Phương pháp 2</w:t>
+        <w:rPr>
+          <w:lang w:eastAsia="ja-JP"/>
+        </w:rPr>
+      </w:pPr>
+      <w:r>
+        <w:rPr>
+          <w:lang w:eastAsia="ja-JP"/>
+        </w:rPr>
+        <w:t>-</w:t>
+      </w:r>
+      <w:r>
+        <w:rPr>
+          <w:lang w:eastAsia="ja-JP"/>
+        </w:rPr>
+        <w:tab/>
+        <w:t xml:space="preserve">Chức năng mã hóa giúp người dùng có quyền truy cập vào một tính năng điều khiển cho phép </w:t>
+      </w:r>
+      <w:r>
+        <w:rPr>
+          <w:lang w:eastAsia="ja-JP"/>
+        </w:rPr>
+        <w:t>mã hóa và thêm các hạn chế vào máy ảo. Mã hóa hệ điều hành ảo giúp ngăn chặn truy cập trái phép có thể dẫn đến vi phạm dữ liệu và chỉnh sửa cấu hình. Sau khi mã hóa máy ảo, cách duy nhất mọi người có thể truy cập nó là thông qua tên người dùng và mật khẩu.</w:t>
       </w:r>
     </w:p>
     <w:p>
@@ -9880,83 +11218,145 @@
         <w:spacing w:before="120" w:after="120" w:line="360" w:lineRule="auto"/>
         <w:ind w:firstLine="720"/>
         <w:jc w:val="both"/>
-      </w:pPr>
-      <w:r>
-        <w:t>…</w:t>
-      </w:r>
+        <w:rPr>
+          <w:lang w:eastAsia="ja-JP"/>
+        </w:rPr>
+      </w:pPr>
     </w:p>
     <w:p>
       <w:pPr>
         <w:pStyle w:val="u3"/>
       </w:pPr>
+      <w:bookmarkStart w:id="19" w:name="_Toc92219567"/>
+      <w:bookmarkEnd w:id="15"/>
+      <w:r>
+        <w:t xml:space="preserve">Tổng quan về </w:t>
+      </w:r>
       <w:r>
         <w:rPr>
           <w:lang w:val="en-US"/>
         </w:rPr>
-        <w:t>Phương pháp 2</w:t>
-      </w:r>
+        <w:t>Kali Linux</w:t>
+      </w:r>
+      <w:bookmarkEnd w:id="19"/>
+    </w:p>
+    <w:p>
+      <w:pPr>
+        <w:pStyle w:val="u4"/>
+        <w:rPr>
+          <w:lang w:val="en-US"/>
+        </w:rPr>
+      </w:pPr>
+      <w:bookmarkStart w:id="20" w:name="_Toc92219568"/>
+      <w:r>
+        <w:rPr>
+          <w:lang w:val="en-US"/>
+        </w:rPr>
+        <w:t xml:space="preserve">Lịch sử ra đời của </w:t>
+      </w:r>
+      <w:r>
+        <w:rPr>
+          <w:lang w:val="en-US"/>
+        </w:rPr>
+        <w:t>Kali Linux</w:t>
+      </w:r>
+      <w:bookmarkEnd w:id="20"/>
     </w:p>
     <w:p>
       <w:pPr>
         <w:spacing w:before="120" w:after="120" w:line="360" w:lineRule="auto"/>
         <w:ind w:firstLine="720"/>
         <w:jc w:val="both"/>
-      </w:pPr>
-      <w:r>
+        <w:rPr>
+          <w:lang w:eastAsia="ja-JP"/>
+        </w:rPr>
+      </w:pPr>
+      <w:r>
+        <w:rPr>
+          <w:lang w:eastAsia="ja-JP"/>
+        </w:rPr>
         <w:t>…</w:t>
       </w:r>
     </w:p>
     <w:p>
       <w:pPr>
-        <w:pStyle w:val="u3"/>
-      </w:pPr>
-      <w:r>
+        <w:rPr>
+          <w:lang w:eastAsia="ja-JP"/>
+        </w:rPr>
+      </w:pPr>
+    </w:p>
+    <w:p>
+      <w:pPr>
+        <w:pStyle w:val="u4"/>
         <w:rPr>
           <w:lang w:val="en-US"/>
         </w:rPr>
-        <w:t>Phương pháp 2</w:t>
-      </w:r>
+      </w:pPr>
+      <w:bookmarkStart w:id="21" w:name="_Toc92219569"/>
+      <w:r>
+        <w:rPr>
+          <w:lang w:val="en-US"/>
+        </w:rPr>
+        <w:t xml:space="preserve">Mục đích của </w:t>
+      </w:r>
+      <w:r>
+        <w:rPr>
+          <w:lang w:val="en-US"/>
+        </w:rPr>
+        <w:t>Kali Linux</w:t>
+      </w:r>
+      <w:bookmarkEnd w:id="21"/>
     </w:p>
     <w:p>
       <w:pPr>
         <w:spacing w:before="120" w:after="120" w:line="360" w:lineRule="auto"/>
         <w:ind w:firstLine="720"/>
         <w:jc w:val="both"/>
-      </w:pPr>
-      <w:r>
+        <w:rPr>
+          <w:lang w:eastAsia="ja-JP"/>
+        </w:rPr>
+      </w:pPr>
+      <w:r>
+        <w:rPr>
+          <w:lang w:eastAsia="ja-JP"/>
+        </w:rPr>
         <w:t>…</w:t>
       </w:r>
     </w:p>
     <w:p>
       <w:pPr>
-        <w:pStyle w:val="u3"/>
-      </w:pPr>
+        <w:rPr>
+          <w:lang w:eastAsia="ja-JP"/>
+        </w:rPr>
+      </w:pPr>
+    </w:p>
+    <w:p>
+      <w:pPr>
+        <w:pStyle w:val="u4"/>
+      </w:pPr>
+      <w:bookmarkStart w:id="22" w:name="_Toc92219570"/>
       <w:r>
         <w:rPr>
           <w:lang w:val="en-US"/>
         </w:rPr>
-        <w:t>Phương pháp 2</w:t>
-      </w:r>
+        <w:t>Chức năng của Kali Linux</w:t>
+      </w:r>
+      <w:bookmarkEnd w:id="22"/>
     </w:p>
     <w:p>
       <w:pPr>
         <w:spacing w:before="120" w:after="120" w:line="360" w:lineRule="auto"/>
         <w:ind w:firstLine="720"/>
         <w:jc w:val="both"/>
-      </w:pPr>
-      <w:r>
+        <w:rPr>
+          <w:lang w:eastAsia="ja-JP"/>
+        </w:rPr>
+      </w:pPr>
+      <w:r>
+        <w:rPr>
+          <w:lang w:eastAsia="ja-JP"/>
+        </w:rPr>
         <w:t>…</w:t>
-      </w:r>
-    </w:p>
-    <w:p>
-      <w:pPr>
-        <w:pStyle w:val="u3"/>
-      </w:pPr>
-      <w:r>
-        <w:rPr>
-          <w:lang w:val="en-US"/>
-        </w:rPr>
-        <w:t>Phương pháp 2</w:t>
       </w:r>
     </w:p>
     <w:p>
@@ -9965,28 +11365,52 @@
         <w:ind w:firstLine="720"/>
         <w:jc w:val="both"/>
       </w:pPr>
-      <w:r>
-        <w:t>…</w:t>
-      </w:r>
+    </w:p>
+    <w:p>
+      <w:pPr>
+        <w:pStyle w:val="u2"/>
+      </w:pPr>
+      <w:bookmarkStart w:id="23" w:name="_Toc92219571"/>
+      <w:r>
+        <w:t xml:space="preserve">CÁC </w:t>
+      </w:r>
+      <w:r>
+        <w:t>BƯỚC</w:t>
+      </w:r>
+      <w:r>
+        <w:t xml:space="preserve"> </w:t>
+      </w:r>
+      <w:r>
+        <w:t>KIỂM THỬ LỖ HỔNG BẢO MẬT</w:t>
+      </w:r>
+      <w:bookmarkEnd w:id="23"/>
     </w:p>
     <w:p>
       <w:pPr>
         <w:pStyle w:val="u3"/>
       </w:pPr>
+      <w:bookmarkStart w:id="24" w:name="_Toc92219572"/>
       <w:r>
         <w:rPr>
           <w:lang w:val="en-US"/>
         </w:rPr>
-        <w:t>Phương pháp 2</w:t>
-      </w:r>
+        <w:t>Xác định vị trí tường lửa</w:t>
+      </w:r>
+      <w:bookmarkEnd w:id="24"/>
     </w:p>
     <w:p>
       <w:pPr>
         <w:spacing w:before="120" w:after="120" w:line="360" w:lineRule="auto"/>
         <w:ind w:firstLine="720"/>
         <w:jc w:val="both"/>
-      </w:pPr>
-      <w:r>
+        <w:rPr>
+          <w:lang w:eastAsia="ja-JP"/>
+        </w:rPr>
+      </w:pPr>
+      <w:r>
+        <w:rPr>
+          <w:lang w:eastAsia="ja-JP"/>
+        </w:rPr>
         <w:t>…</w:t>
       </w:r>
     </w:p>
@@ -9994,12 +11418,14 @@
       <w:pPr>
         <w:pStyle w:val="u3"/>
       </w:pPr>
+      <w:bookmarkStart w:id="25" w:name="_Toc92219573"/>
       <w:r>
         <w:rPr>
           <w:lang w:val="en-US"/>
         </w:rPr>
-        <w:t>Phương pháp 2</w:t>
-      </w:r>
+        <w:t>Tiến hành theo dõi - Traceroute</w:t>
+      </w:r>
+      <w:bookmarkEnd w:id="25"/>
     </w:p>
     <w:p>
       <w:pPr>
@@ -10015,12 +11441,14 @@
       <w:pPr>
         <w:pStyle w:val="u3"/>
       </w:pPr>
+      <w:bookmarkStart w:id="26" w:name="_Toc92219574"/>
       <w:r>
         <w:rPr>
           <w:lang w:val="en-US"/>
         </w:rPr>
-        <w:t>Phương pháp 2</w:t>
-      </w:r>
+        <w:t>Quét cổng</w:t>
+      </w:r>
+      <w:bookmarkEnd w:id="26"/>
     </w:p>
     <w:p>
       <w:pPr>
@@ -10034,22 +11462,40 @@
     </w:p>
     <w:p>
       <w:pPr>
+        <w:pStyle w:val="u3"/>
+      </w:pPr>
+      <w:bookmarkStart w:id="27" w:name="_Toc92219575"/>
+      <w:r>
+        <w:rPr>
+          <w:lang w:val="en-US"/>
+        </w:rPr>
+        <w:t>Xác định phiên bản tường lửa</w:t>
+      </w:r>
+      <w:bookmarkEnd w:id="27"/>
+    </w:p>
+    <w:p>
+      <w:pPr>
         <w:spacing w:before="120" w:after="120" w:line="360" w:lineRule="auto"/>
         <w:ind w:firstLine="720"/>
         <w:jc w:val="both"/>
       </w:pPr>
-    </w:p>
-    <w:p>
-      <w:pPr>
-        <w:pStyle w:val="u2"/>
-        <w:ind w:left="578" w:hanging="578"/>
-      </w:pPr>
-      <w:bookmarkStart w:id="17" w:name="_Toc92029034"/>
-      <w:r>
+      <w:r>
+        <w:t>…</w:t>
+      </w:r>
+    </w:p>
+    <w:p>
+      <w:pPr>
+        <w:pStyle w:val="u3"/>
+      </w:pPr>
+      <w:bookmarkStart w:id="28" w:name="_Toc92219576"/>
+      <w:r>
+        <w:rPr>
+          <w:lang w:val="en-US"/>
+        </w:rPr>
         <w:lastRenderedPageBreak/>
-        <w:t>THỰC TIỄN VẤN ĐỀ LIÊN QUAN ĐẾN ĐỀ TÀI</w:t>
-      </w:r>
-      <w:bookmarkEnd w:id="17"/>
+        <w:t>Liệt kê danh sách truy cập</w:t>
+      </w:r>
+      <w:bookmarkEnd w:id="28"/>
     </w:p>
     <w:p>
       <w:pPr>
@@ -10063,26 +11509,16 @@
     </w:p>
     <w:p>
       <w:pPr>
-        <w:pStyle w:val="u2"/>
-      </w:pPr>
-      <w:bookmarkStart w:id="18" w:name="_Toc92029035"/>
-      <w:r>
-        <w:t>TỔNG QUAN TÌNH HÌNH NGHIÊN CỨU</w:t>
-      </w:r>
-      <w:bookmarkEnd w:id="18"/>
-      <w:r>
-        <w:t xml:space="preserve"> </w:t>
-      </w:r>
-    </w:p>
-    <w:p>
-      <w:pPr>
         <w:pStyle w:val="u3"/>
       </w:pPr>
-      <w:bookmarkStart w:id="19" w:name="_Toc92029036"/>
-      <w:r>
-        <w:t>Tình hình nghiên cứu trên thế giới</w:t>
-      </w:r>
-      <w:bookmarkEnd w:id="19"/>
+      <w:bookmarkStart w:id="29" w:name="_Toc92219577"/>
+      <w:r>
+        <w:rPr>
+          <w:lang w:val="en-US"/>
+        </w:rPr>
+        <w:t>Xác định kiến trúc tường lửa</w:t>
+      </w:r>
+      <w:bookmarkEnd w:id="29"/>
     </w:p>
     <w:p>
       <w:pPr>
@@ -10098,11 +11534,14 @@
       <w:pPr>
         <w:pStyle w:val="u3"/>
       </w:pPr>
-      <w:bookmarkStart w:id="20" w:name="_Toc92029037"/>
-      <w:r>
-        <w:t>Tình hình nghiên cứu trong nước</w:t>
-      </w:r>
-      <w:bookmarkEnd w:id="20"/>
+      <w:bookmarkStart w:id="30" w:name="_Toc92219578"/>
+      <w:r>
+        <w:rPr>
+          <w:lang w:val="en-US"/>
+        </w:rPr>
+        <w:t>Kiểm tra chính sách tường lửa</w:t>
+      </w:r>
+      <w:bookmarkEnd w:id="30"/>
     </w:p>
     <w:p>
       <w:pPr>
@@ -10116,32 +11555,16 @@
     </w:p>
     <w:p>
       <w:pPr>
-        <w:spacing w:after="160" w:line="259" w:lineRule="auto"/>
-      </w:pPr>
-      <w:r>
-        <w:br w:type="page"/>
-      </w:r>
-    </w:p>
-    <w:p>
-      <w:pPr>
-        <w:pStyle w:val="u1"/>
-      </w:pPr>
-      <w:bookmarkStart w:id="21" w:name="_Toc92029038"/>
-      <w:r>
-        <w:lastRenderedPageBreak/>
-        <w:t>TỔNG QUAN VỀ TƯỜNG LỬA IPFire</w:t>
-      </w:r>
-      <w:bookmarkEnd w:id="21"/>
-    </w:p>
-    <w:p>
-      <w:pPr>
-        <w:pStyle w:val="u2"/>
-      </w:pPr>
-      <w:bookmarkStart w:id="22" w:name="_Toc92029039"/>
-      <w:r>
-        <w:t>TƯỜNG LỬA IPFire</w:t>
-      </w:r>
-      <w:bookmarkEnd w:id="22"/>
+        <w:pStyle w:val="u3"/>
+      </w:pPr>
+      <w:bookmarkStart w:id="31" w:name="_Toc92219579"/>
+      <w:r>
+        <w:rPr>
+          <w:lang w:val="en-US"/>
+        </w:rPr>
+        <w:t>Lập bản đồ các thiết bị phía sau tường lửa – Firewalking</w:t>
+      </w:r>
+      <w:bookmarkEnd w:id="31"/>
     </w:p>
     <w:p>
       <w:pPr>
@@ -10155,13 +11578,249 @@
     </w:p>
     <w:p>
       <w:pPr>
+        <w:pStyle w:val="u3"/>
+      </w:pPr>
+      <w:bookmarkStart w:id="32" w:name="_Toc92219580"/>
+      <w:r>
+        <w:rPr>
+          <w:lang w:val="en-US"/>
+        </w:rPr>
+        <w:t>Chuyển hướng cổng</w:t>
+      </w:r>
+      <w:bookmarkEnd w:id="32"/>
+    </w:p>
+    <w:p>
+      <w:pPr>
+        <w:spacing w:before="120" w:after="120" w:line="360" w:lineRule="auto"/>
+        <w:ind w:firstLine="720"/>
+        <w:jc w:val="both"/>
+      </w:pPr>
+      <w:r>
+        <w:t>…</w:t>
+      </w:r>
+    </w:p>
+    <w:p>
+      <w:pPr>
+        <w:pStyle w:val="u3"/>
+      </w:pPr>
+      <w:bookmarkStart w:id="33" w:name="_Toc92219581"/>
+      <w:r>
+        <w:rPr>
+          <w:lang w:val="en-US"/>
+        </w:rPr>
+        <w:t>Kiểm tra bên ngoài và bên trong</w:t>
+      </w:r>
+      <w:bookmarkEnd w:id="33"/>
+    </w:p>
+    <w:p>
+      <w:pPr>
+        <w:spacing w:before="120" w:after="120" w:line="360" w:lineRule="auto"/>
+        <w:ind w:firstLine="720"/>
+        <w:jc w:val="both"/>
+      </w:pPr>
+      <w:r>
+        <w:t>…</w:t>
+      </w:r>
+    </w:p>
+    <w:p>
+      <w:pPr>
+        <w:pStyle w:val="u3"/>
+      </w:pPr>
+      <w:bookmarkStart w:id="34" w:name="_Toc92219582"/>
+      <w:r>
+        <w:rPr>
+          <w:lang w:val="en-US"/>
+        </w:rPr>
+        <w:t>Kiểm tra kênh bí mật</w:t>
+      </w:r>
+      <w:bookmarkEnd w:id="34"/>
+    </w:p>
+    <w:p>
+      <w:pPr>
+        <w:spacing w:before="120" w:after="120" w:line="360" w:lineRule="auto"/>
+        <w:ind w:firstLine="720"/>
+        <w:jc w:val="both"/>
+      </w:pPr>
+      <w:r>
+        <w:t>…</w:t>
+      </w:r>
+    </w:p>
+    <w:p>
+      <w:pPr>
+        <w:pStyle w:val="u3"/>
+      </w:pPr>
+      <w:bookmarkStart w:id="35" w:name="_Toc92219583"/>
+      <w:r>
+        <w:rPr>
+          <w:lang w:val="en-US"/>
+        </w:rPr>
+        <w:t>HTTP Tunneling</w:t>
+      </w:r>
+      <w:bookmarkEnd w:id="35"/>
+    </w:p>
+    <w:p>
+      <w:pPr>
+        <w:spacing w:before="120" w:after="120" w:line="360" w:lineRule="auto"/>
+        <w:ind w:firstLine="720"/>
+        <w:jc w:val="both"/>
+      </w:pPr>
+      <w:r>
+        <w:t>…</w:t>
+      </w:r>
+    </w:p>
+    <w:p>
+      <w:pPr>
+        <w:pStyle w:val="u3"/>
+      </w:pPr>
+      <w:bookmarkStart w:id="36" w:name="_Toc92219584"/>
+      <w:r>
+        <w:rPr>
+          <w:lang w:val="en-US"/>
+        </w:rPr>
+        <w:t>Ghi chép và báo cáo</w:t>
+      </w:r>
+      <w:bookmarkEnd w:id="36"/>
+    </w:p>
+    <w:p>
+      <w:pPr>
+        <w:spacing w:before="120" w:after="120" w:line="360" w:lineRule="auto"/>
+        <w:ind w:firstLine="720"/>
+        <w:jc w:val="both"/>
+      </w:pPr>
+      <w:r>
+        <w:t>…</w:t>
+      </w:r>
+    </w:p>
+    <w:p>
+      <w:pPr>
+        <w:spacing w:before="120" w:after="120" w:line="360" w:lineRule="auto"/>
+        <w:ind w:firstLine="720"/>
+        <w:jc w:val="both"/>
+      </w:pPr>
+    </w:p>
+    <w:p>
+      <w:pPr>
         <w:pStyle w:val="u2"/>
-      </w:pPr>
-      <w:bookmarkStart w:id="23" w:name="_Toc92029040"/>
+        <w:ind w:left="578" w:hanging="578"/>
+      </w:pPr>
+      <w:bookmarkStart w:id="37" w:name="_Toc92219585"/>
+      <w:r>
+        <w:t>THỰC TIỄN VẤN ĐỀ LIÊN QUAN ĐẾN ĐỀ TÀI</w:t>
+      </w:r>
+      <w:bookmarkEnd w:id="37"/>
+    </w:p>
+    <w:p>
+      <w:pPr>
+        <w:spacing w:before="120" w:after="120" w:line="360" w:lineRule="auto"/>
+        <w:ind w:firstLine="720"/>
+        <w:jc w:val="both"/>
+      </w:pPr>
+      <w:r>
+        <w:t>…</w:t>
+      </w:r>
+    </w:p>
+    <w:p>
+      <w:pPr>
+        <w:pStyle w:val="u2"/>
+      </w:pPr>
+      <w:bookmarkStart w:id="38" w:name="_Toc92219586"/>
+      <w:r>
+        <w:t>TỔNG QUAN TÌNH HÌNH NGHIÊN CỨU</w:t>
+      </w:r>
+      <w:bookmarkEnd w:id="38"/>
+      <w:r>
+        <w:t xml:space="preserve"> </w:t>
+      </w:r>
+    </w:p>
+    <w:p>
+      <w:pPr>
+        <w:pStyle w:val="u3"/>
+      </w:pPr>
+      <w:bookmarkStart w:id="39" w:name="_Toc92219587"/>
+      <w:r>
+        <w:t>Tình hình nghiên cứu trên thế giới</w:t>
+      </w:r>
+      <w:bookmarkEnd w:id="39"/>
+    </w:p>
+    <w:p>
+      <w:pPr>
+        <w:spacing w:before="120" w:after="120" w:line="360" w:lineRule="auto"/>
+        <w:ind w:firstLine="720"/>
+        <w:jc w:val="both"/>
+      </w:pPr>
+      <w:r>
+        <w:t>…</w:t>
+      </w:r>
+    </w:p>
+    <w:p>
+      <w:pPr>
+        <w:pStyle w:val="u3"/>
+      </w:pPr>
+      <w:bookmarkStart w:id="40" w:name="_Toc92219588"/>
+      <w:r>
+        <w:lastRenderedPageBreak/>
+        <w:t>Tình hình nghiên cứu trong nước</w:t>
+      </w:r>
+      <w:bookmarkEnd w:id="40"/>
+    </w:p>
+    <w:p>
+      <w:pPr>
+        <w:spacing w:before="120" w:after="120" w:line="360" w:lineRule="auto"/>
+        <w:ind w:firstLine="720"/>
+        <w:jc w:val="both"/>
+      </w:pPr>
+      <w:r>
+        <w:t>…</w:t>
+      </w:r>
+    </w:p>
+    <w:p>
+      <w:pPr>
+        <w:spacing w:after="160" w:line="259" w:lineRule="auto"/>
+      </w:pPr>
+      <w:r>
+        <w:br w:type="page"/>
+      </w:r>
+    </w:p>
+    <w:p>
+      <w:pPr>
+        <w:pStyle w:val="u1"/>
+      </w:pPr>
+      <w:bookmarkStart w:id="41" w:name="_Toc92219589"/>
+      <w:r>
+        <w:lastRenderedPageBreak/>
+        <w:t>TỔNG QUAN VỀ TƯỜNG LỬA IPFire</w:t>
+      </w:r>
+      <w:bookmarkEnd w:id="41"/>
+    </w:p>
+    <w:p>
+      <w:pPr>
+        <w:pStyle w:val="u2"/>
+      </w:pPr>
+      <w:bookmarkStart w:id="42" w:name="_Toc92219590"/>
+      <w:r>
+        <w:t>TƯỜNG LỬA IPFire</w:t>
+      </w:r>
+      <w:bookmarkEnd w:id="42"/>
+    </w:p>
+    <w:p>
+      <w:pPr>
+        <w:spacing w:before="120" w:after="120" w:line="360" w:lineRule="auto"/>
+        <w:ind w:firstLine="720"/>
+        <w:jc w:val="both"/>
+      </w:pPr>
+      <w:r>
+        <w:t>…</w:t>
+      </w:r>
+    </w:p>
+    <w:p>
+      <w:pPr>
+        <w:pStyle w:val="u2"/>
+      </w:pPr>
+      <w:bookmarkStart w:id="43" w:name="_Toc92219591"/>
       <w:r>
         <w:t>NHỮNG CHỨC NĂNG CHÍNH CỦA TƯỜNG LỬA IPFire</w:t>
       </w:r>
-      <w:bookmarkEnd w:id="23"/>
+      <w:bookmarkEnd w:id="43"/>
     </w:p>
     <w:p>
       <w:pPr>
@@ -10190,22 +11849,22 @@
       <w:pPr>
         <w:pStyle w:val="u1"/>
       </w:pPr>
-      <w:bookmarkStart w:id="24" w:name="_Toc92029041"/>
+      <w:bookmarkStart w:id="44" w:name="_Toc92219592"/>
       <w:r>
         <w:lastRenderedPageBreak/>
         <w:t>CẤU HÌNH VÀ CÀI ĐẶT TƯỜNG LỬA IPFire, PFsense</w:t>
       </w:r>
-      <w:bookmarkEnd w:id="24"/>
+      <w:bookmarkEnd w:id="44"/>
     </w:p>
     <w:p>
       <w:pPr>
         <w:pStyle w:val="u2"/>
       </w:pPr>
-      <w:bookmarkStart w:id="25" w:name="_Toc92029042"/>
+      <w:bookmarkStart w:id="45" w:name="_Toc92219593"/>
       <w:r>
         <w:t>HƯỚNG DẪN CÀI ĐẶT PHẦN MỀM HỖ TRỢ ẢO HÓA VMware</w:t>
       </w:r>
-      <w:bookmarkEnd w:id="25"/>
+      <w:bookmarkEnd w:id="45"/>
     </w:p>
     <w:p>
       <w:pPr>
@@ -10220,11 +11879,11 @@
       <w:pPr>
         <w:pStyle w:val="u2"/>
       </w:pPr>
-      <w:bookmarkStart w:id="26" w:name="_Toc92029043"/>
+      <w:bookmarkStart w:id="46" w:name="_Toc92219594"/>
       <w:r>
         <w:t>HƯỚNG DẪN CÀI ĐẶT VÀ CẤU HÌNH TƯỜNG LỬA IPFire</w:t>
       </w:r>
-      <w:bookmarkEnd w:id="26"/>
+      <w:bookmarkEnd w:id="46"/>
     </w:p>
     <w:p>
       <w:pPr>
@@ -10233,14 +11892,14 @@
           <w:lang w:val="en-US"/>
         </w:rPr>
       </w:pPr>
-      <w:bookmarkStart w:id="27" w:name="_Toc92029044"/>
+      <w:bookmarkStart w:id="47" w:name="_Toc92219595"/>
       <w:r>
         <w:rPr>
           <w:lang w:val="en-US"/>
         </w:rPr>
         <w:t>Hướng dẫn cài đặt tường lửa IPFire</w:t>
       </w:r>
-      <w:bookmarkEnd w:id="27"/>
+      <w:bookmarkEnd w:id="47"/>
       <w:r>
         <w:rPr>
           <w:lang w:val="en-US"/>
@@ -10264,14 +11923,14 @@
           <w:lang w:val="en-US"/>
         </w:rPr>
       </w:pPr>
-      <w:bookmarkStart w:id="28" w:name="_Toc92029045"/>
+      <w:bookmarkStart w:id="48" w:name="_Toc92219596"/>
       <w:r>
         <w:rPr>
           <w:lang w:val="en-US"/>
         </w:rPr>
         <w:t>Hướng dẫn cấu hình tường lửa IPFire</w:t>
       </w:r>
-      <w:bookmarkEnd w:id="28"/>
+      <w:bookmarkEnd w:id="48"/>
     </w:p>
     <w:p>
       <w:pPr>
@@ -10291,11 +11950,11 @@
       <w:pPr>
         <w:pStyle w:val="u2"/>
       </w:pPr>
-      <w:bookmarkStart w:id="29" w:name="_Toc92029046"/>
+      <w:bookmarkStart w:id="49" w:name="_Toc92219597"/>
       <w:r>
         <w:t>HƯỚNG DẪN CÀI ĐẶT VÀ CẤU HÌNH TƯỜNG LỬA PFsense</w:t>
       </w:r>
-      <w:bookmarkEnd w:id="29"/>
+      <w:bookmarkEnd w:id="49"/>
     </w:p>
     <w:p>
       <w:pPr>
@@ -10304,14 +11963,14 @@
           <w:lang w:val="en-US"/>
         </w:rPr>
       </w:pPr>
-      <w:bookmarkStart w:id="30" w:name="_Toc92029047"/>
+      <w:bookmarkStart w:id="50" w:name="_Toc92219598"/>
       <w:r>
         <w:rPr>
           <w:lang w:val="en-US"/>
         </w:rPr>
         <w:t>Hướng dẫn cài đặt tường lửa PFsense</w:t>
       </w:r>
-      <w:bookmarkEnd w:id="30"/>
+      <w:bookmarkEnd w:id="50"/>
     </w:p>
     <w:p>
       <w:pPr>
@@ -10329,14 +11988,14 @@
           <w:lang w:val="en-US"/>
         </w:rPr>
       </w:pPr>
-      <w:bookmarkStart w:id="31" w:name="_Toc92029048"/>
+      <w:bookmarkStart w:id="51" w:name="_Toc92219599"/>
       <w:r>
         <w:rPr>
           <w:lang w:val="en-US"/>
         </w:rPr>
         <w:t>Hướng dẫn cấu hình tường lửa PFsense</w:t>
       </w:r>
-      <w:bookmarkEnd w:id="31"/>
+      <w:bookmarkEnd w:id="51"/>
     </w:p>
     <w:p>
       <w:pPr>
@@ -10361,14 +12020,14 @@
           <w:lang w:val="vi-VN" w:eastAsia="ja-JP"/>
         </w:rPr>
       </w:pPr>
-      <w:bookmarkStart w:id="32" w:name="_Toc92029049"/>
+      <w:bookmarkStart w:id="52" w:name="_Toc92219600"/>
       <w:r>
         <w:rPr>
           <w:lang w:eastAsia="ja-JP"/>
         </w:rPr>
         <w:t>THỰC HIỆN BÀI KIỂM TRA VỀ ĐỘ BẢO MẬT</w:t>
       </w:r>
-      <w:bookmarkEnd w:id="32"/>
+      <w:bookmarkEnd w:id="52"/>
     </w:p>
     <w:p>
       <w:pPr>
@@ -10377,14 +12036,14 @@
           <w:lang w:eastAsia="ja-JP"/>
         </w:rPr>
       </w:pPr>
-      <w:bookmarkStart w:id="33" w:name="_Toc92029050"/>
+      <w:bookmarkStart w:id="53" w:name="_Toc92219601"/>
       <w:r>
         <w:rPr>
           <w:lang w:eastAsia="ja-JP"/>
         </w:rPr>
         <w:t>HƯỚNG DẪN CÀI ĐẶT Kali Linux</w:t>
       </w:r>
-      <w:bookmarkEnd w:id="33"/>
+      <w:bookmarkEnd w:id="53"/>
     </w:p>
     <w:p>
       <w:pPr>
@@ -10400,14 +12059,14 @@
       <w:pPr>
         <w:pStyle w:val="u2"/>
       </w:pPr>
-      <w:bookmarkStart w:id="34" w:name="_Toc92029051"/>
+      <w:bookmarkStart w:id="54" w:name="_Toc92219602"/>
       <w:r>
         <w:t xml:space="preserve">THỰC HIỆN </w:t>
       </w:r>
       <w:r>
         <w:t>KIỂM THỬ LỖ HỔNG BẢO MẬT</w:t>
       </w:r>
-      <w:bookmarkEnd w:id="34"/>
+      <w:bookmarkEnd w:id="54"/>
     </w:p>
     <w:p>
       <w:pPr>
@@ -10416,14 +12075,14 @@
           <w:lang w:val="en-US"/>
         </w:rPr>
       </w:pPr>
-      <w:bookmarkStart w:id="35" w:name="_Toc92029052"/>
+      <w:bookmarkStart w:id="55" w:name="_Toc92219603"/>
       <w:r>
         <w:rPr>
           <w:lang w:val="en-US"/>
         </w:rPr>
         <w:t>Kiểm thử lỗ hổng bảo mật trên IPFire</w:t>
       </w:r>
-      <w:bookmarkEnd w:id="35"/>
+      <w:bookmarkEnd w:id="55"/>
     </w:p>
     <w:p>
       <w:pPr>
@@ -10432,14 +12091,14 @@
           <w:lang w:val="en-US"/>
         </w:rPr>
       </w:pPr>
-      <w:bookmarkStart w:id="36" w:name="_Toc92029053"/>
+      <w:bookmarkStart w:id="56" w:name="_Toc92219604"/>
       <w:r>
         <w:rPr>
           <w:lang w:val="en-US"/>
         </w:rPr>
         <w:t>Kiểm thử lỗ hổng bảo mật trên PFsense</w:t>
       </w:r>
-      <w:bookmarkEnd w:id="36"/>
+      <w:bookmarkEnd w:id="56"/>
     </w:p>
     <w:p>
       <w:pPr>
@@ -10486,7 +12145,7 @@
           <w:spacing w:val="-2"/>
         </w:rPr>
       </w:pPr>
-      <w:bookmarkStart w:id="37" w:name="_Toc92029054"/>
+      <w:bookmarkStart w:id="57" w:name="_Toc92219605"/>
       <w:r>
         <w:rPr>
           <w:spacing w:val="-2"/>
@@ -10494,17 +12153,17 @@
         <w:lastRenderedPageBreak/>
         <w:t>KẾT QUẢ</w:t>
       </w:r>
-      <w:bookmarkEnd w:id="37"/>
+      <w:bookmarkEnd w:id="57"/>
     </w:p>
     <w:p>
       <w:pPr>
         <w:pStyle w:val="u2"/>
       </w:pPr>
-      <w:bookmarkStart w:id="38" w:name="_Toc92029055"/>
+      <w:bookmarkStart w:id="58" w:name="_Toc92219606"/>
       <w:r>
         <w:t>KẾT QUẢ ĐẠT ĐƯỢC</w:t>
       </w:r>
-      <w:bookmarkEnd w:id="38"/>
+      <w:bookmarkEnd w:id="58"/>
     </w:p>
     <w:p>
       <w:pPr>
@@ -10519,11 +12178,11 @@
       <w:pPr>
         <w:pStyle w:val="u2"/>
       </w:pPr>
-      <w:bookmarkStart w:id="39" w:name="_Toc92029056"/>
+      <w:bookmarkStart w:id="59" w:name="_Toc92219607"/>
       <w:r>
         <w:t>ƯU ĐIỂM CỦA TƯỜNG LỬA IPFire</w:t>
       </w:r>
-      <w:bookmarkEnd w:id="39"/>
+      <w:bookmarkEnd w:id="59"/>
     </w:p>
     <w:p>
       <w:pPr>
@@ -10537,11 +12196,11 @@
       <w:pPr>
         <w:pStyle w:val="u2"/>
       </w:pPr>
-      <w:bookmarkStart w:id="40" w:name="_Toc92029057"/>
+      <w:bookmarkStart w:id="60" w:name="_Toc92219608"/>
       <w:r>
         <w:t>HẠN CHẾ CỦA TƯỜNG LỬA IPFire</w:t>
       </w:r>
-      <w:bookmarkEnd w:id="40"/>
+      <w:bookmarkEnd w:id="60"/>
     </w:p>
     <w:p>
       <w:pPr>
@@ -10555,11 +12214,11 @@
       <w:pPr>
         <w:pStyle w:val="u2"/>
       </w:pPr>
-      <w:bookmarkStart w:id="41" w:name="_Toc92029058"/>
+      <w:bookmarkStart w:id="61" w:name="_Toc92219609"/>
       <w:r>
         <w:t>KẾT LUẬN</w:t>
       </w:r>
-      <w:bookmarkEnd w:id="41"/>
+      <w:bookmarkEnd w:id="61"/>
     </w:p>
     <w:p>
       <w:pPr>
@@ -10571,7 +12230,7 @@
     </w:p>
     <w:p/>
     <w:p/>
-    <w:bookmarkStart w:id="42" w:name="_Toc92029059" w:displacedByCustomXml="next"/>
+    <w:bookmarkStart w:id="62" w:name="_Toc92219610" w:displacedByCustomXml="next"/>
     <w:sdt>
       <w:sdtPr>
         <w:rPr>
@@ -10609,7 +12268,7 @@
             </w:rPr>
             <w:t>TÀI LIỆU THAM KHẢO</w:t>
           </w:r>
-          <w:bookmarkEnd w:id="42"/>
+          <w:bookmarkEnd w:id="62"/>
         </w:p>
         <w:sdt>
           <w:sdtPr>
@@ -10666,11 +12325,11 @@
         </w:numPr>
         <w:jc w:val="center"/>
       </w:pPr>
-      <w:bookmarkStart w:id="43" w:name="_Toc92029060"/>
+      <w:bookmarkStart w:id="63" w:name="_Toc92219611"/>
       <w:r>
         <w:t>PHỤ LỤC</w:t>
       </w:r>
-      <w:bookmarkEnd w:id="43"/>
+      <w:bookmarkEnd w:id="63"/>
     </w:p>
     <w:p>
       <w:pPr>
@@ -10680,7 +12339,7 @@
           <w:numId w:val="17"/>
         </w:numPr>
       </w:pPr>
-      <w:bookmarkStart w:id="44" w:name="_Toc92029061"/>
+      <w:bookmarkStart w:id="64" w:name="_Toc92219612"/>
       <w:r>
         <w:rPr>
           <w:caps/>
@@ -10688,7 +12347,7 @@
         </w:rPr>
         <w:t>Phụ lục 1:</w:t>
       </w:r>
-      <w:bookmarkEnd w:id="44"/>
+      <w:bookmarkEnd w:id="64"/>
       <w:r>
         <w:rPr>
           <w:caps/>

</xml_diff>